<commit_message>
Compiled design docs ready for review
</commit_message>
<xml_diff>
--- a/docs/to review/Database UML.docx
+++ b/docs/to review/Database UML.docx
@@ -1,6 +1,6 @@
 
 <file path=word/document.xml><?xml version="1.0" encoding="utf-8"?>
-<w:document xmlns:wpc="http://schemas.microsoft.com/office/word/2010/wordprocessingCanvas" xmlns:mc="http://schemas.openxmlformats.org/markup-compatibility/2006" xmlns:o="urn:schemas-microsoft-com:office:office" xmlns:r="http://schemas.openxmlformats.org/officeDocument/2006/relationships" xmlns:m="http://schemas.openxmlformats.org/officeDocument/2006/math" xmlns:v="urn:schemas-microsoft-com:vml" xmlns:wp14="http://schemas.microsoft.com/office/word/2010/wordprocessingDrawing" xmlns:wp="http://schemas.openxmlformats.org/drawingml/2006/wordprocessingDrawing" xmlns:w10="urn:schemas-microsoft-com:office:word" xmlns:w="http://schemas.openxmlformats.org/wordprocessingml/2006/main" xmlns:w14="http://schemas.microsoft.com/office/word/2010/wordml" xmlns:w15="http://schemas.microsoft.com/office/word/2012/wordml" xmlns:wpg="http://schemas.microsoft.com/office/word/2010/wordprocessingGroup" xmlns:wpi="http://schemas.microsoft.com/office/word/2010/wordprocessingInk" xmlns:wne="http://schemas.microsoft.com/office/word/2006/wordml" xmlns:wps="http://schemas.microsoft.com/office/word/2010/wordprocessingShape" mc:Ignorable="w14 w15 wp14">
+<w:document xmlns:wpc="http://schemas.microsoft.com/office/word/2010/wordprocessingCanvas" xmlns:mc="http://schemas.openxmlformats.org/markup-compatibility/2006" xmlns:o="urn:schemas-microsoft-com:office:office" xmlns:r="http://schemas.openxmlformats.org/officeDocument/2006/relationships" xmlns:m="http://schemas.openxmlformats.org/officeDocument/2006/math" xmlns:v="urn:schemas-microsoft-com:vml" xmlns:wp14="http://schemas.microsoft.com/office/word/2010/wordprocessingDrawing" xmlns:wp="http://schemas.openxmlformats.org/drawingml/2006/wordprocessingDrawing" xmlns:w10="urn:schemas-microsoft-com:office:word" xmlns:w="http://schemas.openxmlformats.org/wordprocessingml/2006/main" xmlns:w14="http://schemas.microsoft.com/office/word/2010/wordml" xmlns:wpg="http://schemas.microsoft.com/office/word/2010/wordprocessingGroup" xmlns:wpi="http://schemas.microsoft.com/office/word/2010/wordprocessingInk" xmlns:wne="http://schemas.microsoft.com/office/word/2006/wordml" xmlns:wps="http://schemas.microsoft.com/office/word/2010/wordprocessingShape" mc:Ignorable="w14 wp14">
   <w:body>
     <w:tbl>
       <w:tblPr>
@@ -296,14 +296,7 @@
                 <w:sz w:val="32"/>
                 <w:szCs w:val="32"/>
               </w:rPr>
-              <w:t>tbl_</w:t>
-            </w:r>
-            <w:r>
-              <w:rPr>
-                <w:sz w:val="32"/>
-                <w:szCs w:val="32"/>
-              </w:rPr>
-              <w:t>Users</w:t>
+              <w:t>tbl_Users</w:t>
             </w:r>
             <w:proofErr w:type="spellEnd"/>
           </w:p>
@@ -474,14 +467,89 @@
               <w:t xml:space="preserve"> Boolean, default false</w:t>
             </w:r>
           </w:p>
-          <w:p/>
+          <w:p>
+            <w:r>
+              <w:rPr>
+                <w:noProof/>
+                <w:lang w:val="en-GB" w:eastAsia="en-GB"/>
+              </w:rPr>
+              <mc:AlternateContent>
+                <mc:Choice Requires="wps">
+                  <w:drawing>
+                    <wp:anchor distT="0" distB="0" distL="114300" distR="114300" simplePos="0" relativeHeight="251662336" behindDoc="0" locked="0" layoutInCell="1" allowOverlap="1" wp14:anchorId="1E969464" wp14:editId="11C79214">
+                      <wp:simplePos x="0" y="0"/>
+                      <wp:positionH relativeFrom="column">
+                        <wp:posOffset>2220834</wp:posOffset>
+                      </wp:positionH>
+                      <wp:positionV relativeFrom="paragraph">
+                        <wp:posOffset>156861</wp:posOffset>
+                      </wp:positionV>
+                      <wp:extent cx="0" cy="1959429"/>
+                      <wp:effectExtent l="76200" t="38100" r="57150" b="22225"/>
+                      <wp:wrapNone/>
+                      <wp:docPr id="6" name="Straight Arrow Connector 6"/>
+                      <wp:cNvGraphicFramePr/>
+                      <a:graphic xmlns:a="http://schemas.openxmlformats.org/drawingml/2006/main">
+                        <a:graphicData uri="http://schemas.microsoft.com/office/word/2010/wordprocessingShape">
+                          <wps:wsp>
+                            <wps:cNvCnPr/>
+                            <wps:spPr>
+                              <a:xfrm flipV="1">
+                                <a:off x="0" y="0"/>
+                                <a:ext cx="0" cy="1959429"/>
+                              </a:xfrm>
+                              <a:prstGeom prst="straightConnector1">
+                                <a:avLst/>
+                              </a:prstGeom>
+                              <a:ln>
+                                <a:tailEnd type="triangle"/>
+                              </a:ln>
+                            </wps:spPr>
+                            <wps:style>
+                              <a:lnRef idx="1">
+                                <a:schemeClr val="accent1"/>
+                              </a:lnRef>
+                              <a:fillRef idx="0">
+                                <a:schemeClr val="accent1"/>
+                              </a:fillRef>
+                              <a:effectRef idx="0">
+                                <a:schemeClr val="accent1"/>
+                              </a:effectRef>
+                              <a:fontRef idx="minor">
+                                <a:schemeClr val="tx1"/>
+                              </a:fontRef>
+                            </wps:style>
+                            <wps:bodyPr/>
+                          </wps:wsp>
+                        </a:graphicData>
+                      </a:graphic>
+                      <wp14:sizeRelH relativeFrom="margin">
+                        <wp14:pctWidth>0</wp14:pctWidth>
+                      </wp14:sizeRelH>
+                      <wp14:sizeRelV relativeFrom="margin">
+                        <wp14:pctHeight>0</wp14:pctHeight>
+                      </wp14:sizeRelV>
+                    </wp:anchor>
+                  </w:drawing>
+                </mc:Choice>
+                <mc:Fallback>
+                  <w:pict>
+                    <v:shapetype id="_x0000_t32" coordsize="21600,21600" o:spt="32" o:oned="t" path="m,l21600,21600e" filled="f">
+                      <v:path arrowok="t" fillok="f" o:connecttype="none"/>
+                      <o:lock v:ext="edit" shapetype="t"/>
+                    </v:shapetype>
+                    <v:shape id="Straight Arrow Connector 6" o:spid="_x0000_s1026" type="#_x0000_t32" style="position:absolute;margin-left:174.85pt;margin-top:12.35pt;width:0;height:154.3pt;flip:y;z-index:251662336;visibility:visible;mso-wrap-style:square;mso-width-percent:0;mso-height-percent:0;mso-wrap-distance-left:9pt;mso-wrap-distance-top:0;mso-wrap-distance-right:9pt;mso-wrap-distance-bottom:0;mso-position-horizontal:absolute;mso-position-horizontal-relative:text;mso-position-vertical:absolute;mso-position-vertical-relative:text;mso-width-percent:0;mso-height-percent:0;mso-width-relative:margin;mso-height-relative:margin" o:gfxdata="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" strokecolor="#5b9bd5 [3204]" strokeweight=".5pt">
+                      <v:stroke endarrow="block" joinstyle="miter"/>
+                    </v:shape>
+                  </w:pict>
+                </mc:Fallback>
+              </mc:AlternateContent>
+            </w:r>
+          </w:p>
         </w:tc>
       </w:tr>
     </w:tbl>
-    <w:p>
-      <w:bookmarkStart w:id="0" w:name="_GoBack"/>
-    </w:p>
-    <w:bookmarkEnd w:id="0"/>
+    <w:p/>
     <w:p/>
     <w:p>
       <w:r>
@@ -493,93 +561,7 @@
       </w:r>
       <w:proofErr w:type="spellEnd"/>
     </w:p>
-    <w:p>
-      <w:r>
-        <w:rPr>
-          <w:noProof/>
-        </w:rPr>
-        <mc:AlternateContent>
-          <mc:Choice Requires="wps">
-            <w:drawing>
-              <wp:anchor distT="0" distB="0" distL="114300" distR="114300" simplePos="0" relativeHeight="251659264" behindDoc="0" locked="0" layoutInCell="1" allowOverlap="1" wp14:anchorId="6CF722C3" wp14:editId="5FFD77C4">
-                <wp:simplePos x="0" y="0"/>
-                <wp:positionH relativeFrom="column">
-                  <wp:posOffset>2624389</wp:posOffset>
-                </wp:positionH>
-                <wp:positionV relativeFrom="paragraph">
-                  <wp:posOffset>9780</wp:posOffset>
-                </wp:positionV>
-                <wp:extent cx="1781298" cy="3194462"/>
-                <wp:effectExtent l="0" t="0" r="66675" b="101600"/>
-                <wp:wrapNone/>
-                <wp:docPr id="1" name="Elbow Connector 1"/>
-                <wp:cNvGraphicFramePr/>
-                <a:graphic xmlns:a="http://schemas.openxmlformats.org/drawingml/2006/main">
-                  <a:graphicData uri="http://schemas.microsoft.com/office/word/2010/wordprocessingShape">
-                    <wps:wsp>
-                      <wps:cNvCnPr/>
-                      <wps:spPr>
-                        <a:xfrm>
-                          <a:off x="0" y="0"/>
-                          <a:ext cx="1781298" cy="3194462"/>
-                        </a:xfrm>
-                        <a:prstGeom prst="bentConnector3">
-                          <a:avLst>
-                            <a:gd name="adj1" fmla="val 25993"/>
-                          </a:avLst>
-                        </a:prstGeom>
-                        <a:ln>
-                          <a:tailEnd type="triangle"/>
-                        </a:ln>
-                      </wps:spPr>
-                      <wps:style>
-                        <a:lnRef idx="1">
-                          <a:schemeClr val="accent1"/>
-                        </a:lnRef>
-                        <a:fillRef idx="0">
-                          <a:schemeClr val="accent1"/>
-                        </a:fillRef>
-                        <a:effectRef idx="0">
-                          <a:schemeClr val="accent1"/>
-                        </a:effectRef>
-                        <a:fontRef idx="minor">
-                          <a:schemeClr val="tx1"/>
-                        </a:fontRef>
-                      </wps:style>
-                      <wps:bodyPr/>
-                    </wps:wsp>
-                  </a:graphicData>
-                </a:graphic>
-                <wp14:sizeRelH relativeFrom="margin">
-                  <wp14:pctWidth>0</wp14:pctWidth>
-                </wp14:sizeRelH>
-                <wp14:sizeRelV relativeFrom="margin">
-                  <wp14:pctHeight>0</wp14:pctHeight>
-                </wp14:sizeRelV>
-              </wp:anchor>
-            </w:drawing>
-          </mc:Choice>
-          <mc:Fallback>
-            <w:pict>
-              <v:shapetype w14:anchorId="38AA98AC" id="_x0000_t34" coordsize="21600,21600" o:spt="34" o:oned="t" adj="10800" path="m,l@0,0@0,21600,21600,21600e" filled="f">
-                <v:stroke joinstyle="miter"/>
-                <v:formulas>
-                  <v:f eqn="val #0"/>
-                </v:formulas>
-                <v:path arrowok="t" fillok="f" o:connecttype="none"/>
-                <v:handles>
-                  <v:h position="#0,center"/>
-                </v:handles>
-                <o:lock v:ext="edit" shapetype="t"/>
-              </v:shapetype>
-              <v:shape id="Elbow Connector 1" o:spid="_x0000_s1026" type="#_x0000_t34" style="position:absolute;margin-left:206.65pt;margin-top:.75pt;width:140.25pt;height:251.55pt;z-index:251659264;visibility:visible;mso-wrap-style:square;mso-width-percent:0;mso-height-percent:0;mso-wrap-distance-left:9pt;mso-wrap-distance-top:0;mso-wrap-distance-right:9pt;mso-wrap-distance-bottom:0;mso-position-horizontal:absolute;mso-position-horizontal-relative:text;mso-position-vertical:absolute;mso-position-vertical-relative:text;mso-width-percent:0;mso-height-percent:0;mso-width-relative:margin;mso-height-relative:margin" o:gfxdata="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" adj="5614" strokecolor="#5b9bd5 [3204]" strokeweight=".5pt">
-                <v:stroke endarrow="block"/>
-              </v:shape>
-            </w:pict>
-          </mc:Fallback>
-        </mc:AlternateContent>
-      </w:r>
-    </w:p>
+    <w:p/>
     <w:p/>
     <w:p/>
     <w:p/>
@@ -589,82 +571,6 @@
           <w:tab w:val="left" w:pos="9743"/>
         </w:tabs>
       </w:pPr>
-      <w:r>
-        <w:rPr>
-          <w:noProof/>
-        </w:rPr>
-        <mc:AlternateContent>
-          <mc:Choice Requires="wps">
-            <w:drawing>
-              <wp:anchor distT="0" distB="0" distL="114300" distR="114300" simplePos="0" relativeHeight="251662336" behindDoc="0" locked="0" layoutInCell="1" allowOverlap="1" wp14:anchorId="02BA2C03" wp14:editId="3B371215">
-                <wp:simplePos x="0" y="0"/>
-                <wp:positionH relativeFrom="column">
-                  <wp:posOffset>7208321</wp:posOffset>
-                </wp:positionH>
-                <wp:positionV relativeFrom="paragraph">
-                  <wp:posOffset>137942</wp:posOffset>
-                </wp:positionV>
-                <wp:extent cx="58799" cy="1994461"/>
-                <wp:effectExtent l="76200" t="38100" r="36830" b="25400"/>
-                <wp:wrapNone/>
-                <wp:docPr id="6" name="Straight Arrow Connector 6"/>
-                <wp:cNvGraphicFramePr/>
-                <a:graphic xmlns:a="http://schemas.openxmlformats.org/drawingml/2006/main">
-                  <a:graphicData uri="http://schemas.microsoft.com/office/word/2010/wordprocessingShape">
-                    <wps:wsp>
-                      <wps:cNvCnPr/>
-                      <wps:spPr>
-                        <a:xfrm flipH="1" flipV="1">
-                          <a:off x="0" y="0"/>
-                          <a:ext cx="58799" cy="1994461"/>
-                        </a:xfrm>
-                        <a:prstGeom prst="straightConnector1">
-                          <a:avLst/>
-                        </a:prstGeom>
-                        <a:ln>
-                          <a:tailEnd type="triangle"/>
-                        </a:ln>
-                      </wps:spPr>
-                      <wps:style>
-                        <a:lnRef idx="1">
-                          <a:schemeClr val="accent1"/>
-                        </a:lnRef>
-                        <a:fillRef idx="0">
-                          <a:schemeClr val="accent1"/>
-                        </a:fillRef>
-                        <a:effectRef idx="0">
-                          <a:schemeClr val="accent1"/>
-                        </a:effectRef>
-                        <a:fontRef idx="minor">
-                          <a:schemeClr val="tx1"/>
-                        </a:fontRef>
-                      </wps:style>
-                      <wps:bodyPr/>
-                    </wps:wsp>
-                  </a:graphicData>
-                </a:graphic>
-                <wp14:sizeRelH relativeFrom="margin">
-                  <wp14:pctWidth>0</wp14:pctWidth>
-                </wp14:sizeRelH>
-                <wp14:sizeRelV relativeFrom="margin">
-                  <wp14:pctHeight>0</wp14:pctHeight>
-                </wp14:sizeRelV>
-              </wp:anchor>
-            </w:drawing>
-          </mc:Choice>
-          <mc:Fallback>
-            <w:pict>
-              <v:shapetype w14:anchorId="25ACE75D" id="_x0000_t32" coordsize="21600,21600" o:spt="32" o:oned="t" path="m,l21600,21600e" filled="f">
-                <v:path arrowok="t" fillok="f" o:connecttype="none"/>
-                <o:lock v:ext="edit" shapetype="t"/>
-              </v:shapetype>
-              <v:shape id="Straight Arrow Connector 6" o:spid="_x0000_s1026" type="#_x0000_t32" style="position:absolute;margin-left:567.6pt;margin-top:10.85pt;width:4.65pt;height:157.05pt;flip:x y;z-index:251662336;visibility:visible;mso-wrap-style:square;mso-width-percent:0;mso-height-percent:0;mso-wrap-distance-left:9pt;mso-wrap-distance-top:0;mso-wrap-distance-right:9pt;mso-wrap-distance-bottom:0;mso-position-horizontal:absolute;mso-position-horizontal-relative:text;mso-position-vertical:absolute;mso-position-vertical-relative:text;mso-width-percent:0;mso-height-percent:0;mso-width-relative:margin;mso-height-relative:margin" o:gfxdata="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" strokecolor="#5b9bd5 [3204]" strokeweight=".5pt">
-                <v:stroke endarrow="block" joinstyle="miter"/>
-              </v:shape>
-            </w:pict>
-          </mc:Fallback>
-        </mc:AlternateContent>
-      </w:r>
       <w:r>
         <w:tab/>
       </w:r>
@@ -1120,6 +1026,92 @@
                 <w:color w:val="212121"/>
               </w:rPr>
             </w:pPr>
+            <w:r>
+              <w:rPr>
+                <w:noProof/>
+                <w:lang w:val="en-GB" w:eastAsia="en-GB"/>
+              </w:rPr>
+              <mc:AlternateContent>
+                <mc:Choice Requires="wps">
+                  <w:drawing>
+                    <wp:anchor distT="0" distB="0" distL="114300" distR="114300" simplePos="0" relativeHeight="251659264" behindDoc="0" locked="0" layoutInCell="1" allowOverlap="1" wp14:anchorId="19C29229" wp14:editId="586DDF99">
+                      <wp:simplePos x="0" y="0"/>
+                      <wp:positionH relativeFrom="column">
+                        <wp:posOffset>2980253</wp:posOffset>
+                      </wp:positionH>
+                      <wp:positionV relativeFrom="paragraph">
+                        <wp:posOffset>133985</wp:posOffset>
+                      </wp:positionV>
+                      <wp:extent cx="1781175" cy="3194050"/>
+                      <wp:effectExtent l="0" t="0" r="66675" b="101600"/>
+                      <wp:wrapNone/>
+                      <wp:docPr id="1" name="Elbow Connector 1"/>
+                      <wp:cNvGraphicFramePr/>
+                      <a:graphic xmlns:a="http://schemas.openxmlformats.org/drawingml/2006/main">
+                        <a:graphicData uri="http://schemas.microsoft.com/office/word/2010/wordprocessingShape">
+                          <wps:wsp>
+                            <wps:cNvCnPr/>
+                            <wps:spPr>
+                              <a:xfrm>
+                                <a:off x="0" y="0"/>
+                                <a:ext cx="1781175" cy="3194050"/>
+                              </a:xfrm>
+                              <a:prstGeom prst="bentConnector3">
+                                <a:avLst>
+                                  <a:gd name="adj1" fmla="val 25993"/>
+                                </a:avLst>
+                              </a:prstGeom>
+                              <a:ln>
+                                <a:tailEnd type="triangle"/>
+                              </a:ln>
+                            </wps:spPr>
+                            <wps:style>
+                              <a:lnRef idx="1">
+                                <a:schemeClr val="accent1"/>
+                              </a:lnRef>
+                              <a:fillRef idx="0">
+                                <a:schemeClr val="accent1"/>
+                              </a:fillRef>
+                              <a:effectRef idx="0">
+                                <a:schemeClr val="accent1"/>
+                              </a:effectRef>
+                              <a:fontRef idx="minor">
+                                <a:schemeClr val="tx1"/>
+                              </a:fontRef>
+                            </wps:style>
+                            <wps:bodyPr/>
+                          </wps:wsp>
+                        </a:graphicData>
+                      </a:graphic>
+                      <wp14:sizeRelH relativeFrom="margin">
+                        <wp14:pctWidth>0</wp14:pctWidth>
+                      </wp14:sizeRelH>
+                      <wp14:sizeRelV relativeFrom="margin">
+                        <wp14:pctHeight>0</wp14:pctHeight>
+                      </wp14:sizeRelV>
+                    </wp:anchor>
+                  </w:drawing>
+                </mc:Choice>
+                <mc:Fallback>
+                  <w:pict>
+                    <v:shapetype id="_x0000_t34" coordsize="21600,21600" o:spt="34" o:oned="t" adj="10800" path="m,l@0,0@0,21600,21600,21600e" filled="f">
+                      <v:stroke joinstyle="miter"/>
+                      <v:formulas>
+                        <v:f eqn="val #0"/>
+                      </v:formulas>
+                      <v:path arrowok="t" fillok="f" o:connecttype="none"/>
+                      <v:handles>
+                        <v:h position="#0,center"/>
+                      </v:handles>
+                      <o:lock v:ext="edit" shapetype="t"/>
+                    </v:shapetype>
+                    <v:shape id="Elbow Connector 1" o:spid="_x0000_s1026" type="#_x0000_t34" style="position:absolute;margin-left:234.65pt;margin-top:10.55pt;width:140.25pt;height:251.5pt;z-index:251659264;visibility:visible;mso-wrap-style:square;mso-width-percent:0;mso-height-percent:0;mso-wrap-distance-left:9pt;mso-wrap-distance-top:0;mso-wrap-distance-right:9pt;mso-wrap-distance-bottom:0;mso-position-horizontal:absolute;mso-position-horizontal-relative:text;mso-position-vertical:absolute;mso-position-vertical-relative:text;mso-width-percent:0;mso-height-percent:0;mso-width-relative:margin;mso-height-relative:margin" o:gfxdata="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" adj="5614" strokecolor="#5b9bd5 [3204]" strokeweight=".5pt">
+                      <v:stroke endarrow="block"/>
+                    </v:shape>
+                  </w:pict>
+                </mc:Fallback>
+              </mc:AlternateContent>
+            </w:r>
             <w:proofErr w:type="spellStart"/>
             <w:r>
               <w:rPr>
@@ -1278,6 +1270,80 @@
                 <w:szCs w:val="24"/>
               </w:rPr>
             </w:pPr>
+            <w:r>
+              <w:rPr>
+                <w:noProof/>
+                <w:lang w:val="en-GB" w:eastAsia="en-GB"/>
+              </w:rPr>
+              <mc:AlternateContent>
+                <mc:Choice Requires="wps">
+                  <w:drawing>
+                    <wp:anchor distT="0" distB="0" distL="114300" distR="114300" simplePos="0" relativeHeight="251660288" behindDoc="0" locked="0" layoutInCell="1" allowOverlap="1" wp14:anchorId="5F596B65" wp14:editId="0479DD68">
+                      <wp:simplePos x="0" y="0"/>
+                      <wp:positionH relativeFrom="margin">
+                        <wp:posOffset>1781035</wp:posOffset>
+                      </wp:positionH>
+                      <wp:positionV relativeFrom="paragraph">
+                        <wp:posOffset>36030</wp:posOffset>
+                      </wp:positionV>
+                      <wp:extent cx="890649" cy="0"/>
+                      <wp:effectExtent l="38100" t="76200" r="0" b="95250"/>
+                      <wp:wrapNone/>
+                      <wp:docPr id="4" name="Straight Arrow Connector 4"/>
+                      <wp:cNvGraphicFramePr/>
+                      <a:graphic xmlns:a="http://schemas.openxmlformats.org/drawingml/2006/main">
+                        <a:graphicData uri="http://schemas.microsoft.com/office/word/2010/wordprocessingShape">
+                          <wps:wsp>
+                            <wps:cNvCnPr/>
+                            <wps:spPr>
+                              <a:xfrm flipH="1">
+                                <a:off x="0" y="0"/>
+                                <a:ext cx="890649" cy="0"/>
+                              </a:xfrm>
+                              <a:prstGeom prst="straightConnector1">
+                                <a:avLst/>
+                              </a:prstGeom>
+                              <a:ln>
+                                <a:tailEnd type="triangle"/>
+                              </a:ln>
+                            </wps:spPr>
+                            <wps:style>
+                              <a:lnRef idx="1">
+                                <a:schemeClr val="accent1"/>
+                              </a:lnRef>
+                              <a:fillRef idx="0">
+                                <a:schemeClr val="accent1"/>
+                              </a:fillRef>
+                              <a:effectRef idx="0">
+                                <a:schemeClr val="accent1"/>
+                              </a:effectRef>
+                              <a:fontRef idx="minor">
+                                <a:schemeClr val="tx1"/>
+                              </a:fontRef>
+                            </wps:style>
+                            <wps:bodyPr/>
+                          </wps:wsp>
+                        </a:graphicData>
+                      </a:graphic>
+                      <wp14:sizeRelH relativeFrom="margin">
+                        <wp14:pctWidth>0</wp14:pctWidth>
+                      </wp14:sizeRelH>
+                      <wp14:sizeRelV relativeFrom="margin">
+                        <wp14:pctHeight>0</wp14:pctHeight>
+                      </wp14:sizeRelV>
+                    </wp:anchor>
+                  </w:drawing>
+                </mc:Choice>
+                <mc:Fallback>
+                  <w:pict>
+                    <v:shape id="Straight Arrow Connector 4" o:spid="_x0000_s1026" type="#_x0000_t32" style="position:absolute;margin-left:140.25pt;margin-top:2.85pt;width:70.15pt;height:0;flip:x;z-index:251660288;visibility:visible;mso-wrap-style:square;mso-width-percent:0;mso-height-percent:0;mso-wrap-distance-left:9pt;mso-wrap-distance-top:0;mso-wrap-distance-right:9pt;mso-wrap-distance-bottom:0;mso-position-horizontal:absolute;mso-position-horizontal-relative:margin;mso-position-vertical:absolute;mso-position-vertical-relative:text;mso-width-percent:0;mso-height-percent:0;mso-width-relative:margin;mso-height-relative:margin" o:gfxdata="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" strokecolor="#5b9bd5 [3204]" strokeweight=".5pt">
+                      <v:stroke endarrow="block" joinstyle="miter"/>
+                      <w10:wrap anchorx="margin"/>
+                    </v:shape>
+                  </w:pict>
+                </mc:Fallback>
+              </mc:AlternateContent>
+            </w:r>
             <w:proofErr w:type="spellStart"/>
             <w:r>
               <w:rPr>
@@ -1354,81 +1420,7 @@
         <w:t xml:space="preserve">                </w:t>
       </w:r>
     </w:p>
-    <w:p>
-      <w:r>
-        <w:rPr>
-          <w:noProof/>
-        </w:rPr>
-        <mc:AlternateContent>
-          <mc:Choice Requires="wps">
-            <w:drawing>
-              <wp:anchor distT="0" distB="0" distL="114300" distR="114300" simplePos="0" relativeHeight="251660288" behindDoc="0" locked="0" layoutInCell="1" allowOverlap="1" wp14:anchorId="7BC78A89" wp14:editId="311AA09B">
-                <wp:simplePos x="0" y="0"/>
-                <wp:positionH relativeFrom="margin">
-                  <wp:posOffset>6351270</wp:posOffset>
-                </wp:positionH>
-                <wp:positionV relativeFrom="paragraph">
-                  <wp:posOffset>11001</wp:posOffset>
-                </wp:positionV>
-                <wp:extent cx="926276" cy="45719"/>
-                <wp:effectExtent l="38100" t="38100" r="26670" b="88265"/>
-                <wp:wrapNone/>
-                <wp:docPr id="4" name="Straight Arrow Connector 4"/>
-                <wp:cNvGraphicFramePr/>
-                <a:graphic xmlns:a="http://schemas.openxmlformats.org/drawingml/2006/main">
-                  <a:graphicData uri="http://schemas.microsoft.com/office/word/2010/wordprocessingShape">
-                    <wps:wsp>
-                      <wps:cNvCnPr/>
-                      <wps:spPr>
-                        <a:xfrm flipH="1">
-                          <a:off x="0" y="0"/>
-                          <a:ext cx="926276" cy="45719"/>
-                        </a:xfrm>
-                        <a:prstGeom prst="straightConnector1">
-                          <a:avLst/>
-                        </a:prstGeom>
-                        <a:ln>
-                          <a:tailEnd type="triangle"/>
-                        </a:ln>
-                      </wps:spPr>
-                      <wps:style>
-                        <a:lnRef idx="1">
-                          <a:schemeClr val="accent1"/>
-                        </a:lnRef>
-                        <a:fillRef idx="0">
-                          <a:schemeClr val="accent1"/>
-                        </a:fillRef>
-                        <a:effectRef idx="0">
-                          <a:schemeClr val="accent1"/>
-                        </a:effectRef>
-                        <a:fontRef idx="minor">
-                          <a:schemeClr val="tx1"/>
-                        </a:fontRef>
-                      </wps:style>
-                      <wps:bodyPr/>
-                    </wps:wsp>
-                  </a:graphicData>
-                </a:graphic>
-                <wp14:sizeRelH relativeFrom="margin">
-                  <wp14:pctWidth>0</wp14:pctWidth>
-                </wp14:sizeRelH>
-                <wp14:sizeRelV relativeFrom="margin">
-                  <wp14:pctHeight>0</wp14:pctHeight>
-                </wp14:sizeRelV>
-              </wp:anchor>
-            </w:drawing>
-          </mc:Choice>
-          <mc:Fallback>
-            <w:pict>
-              <v:shape w14:anchorId="6DB7C307" id="Straight Arrow Connector 4" o:spid="_x0000_s1026" type="#_x0000_t32" style="position:absolute;margin-left:500.1pt;margin-top:.85pt;width:72.95pt;height:3.6pt;flip:x;z-index:251660288;visibility:visible;mso-wrap-style:square;mso-width-percent:0;mso-height-percent:0;mso-wrap-distance-left:9pt;mso-wrap-distance-top:0;mso-wrap-distance-right:9pt;mso-wrap-distance-bottom:0;mso-position-horizontal:absolute;mso-position-horizontal-relative:margin;mso-position-vertical:absolute;mso-position-vertical-relative:text;mso-width-percent:0;mso-height-percent:0;mso-width-relative:margin;mso-height-relative:margin" o:gfxdata="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" strokecolor="#5b9bd5 [3204]" strokeweight=".5pt">
-                <v:stroke endarrow="block" joinstyle="miter"/>
-                <w10:wrap anchorx="margin"/>
-              </v:shape>
-            </w:pict>
-          </mc:Fallback>
-        </mc:AlternateContent>
-      </w:r>
-    </w:p>
+    <w:p/>
     <w:p>
       <w:pPr>
         <w:jc w:val="center"/>
@@ -1450,9 +1442,11 @@
           <w:tab w:val="left" w:pos="9743"/>
         </w:tabs>
       </w:pPr>
+      <w:bookmarkStart w:id="0" w:name="_GoBack"/>
       <w:r>
         <w:tab/>
       </w:r>
+      <w:bookmarkEnd w:id="0"/>
     </w:p>
     <w:sectPr>
       <w:pgSz w:w="15840" w:h="12240" w:orient="landscape"/>
@@ -1465,7 +1459,7 @@
 </file>
 
 <file path=word/styles.xml><?xml version="1.0" encoding="utf-8"?>
-<w:styles xmlns:mc="http://schemas.openxmlformats.org/markup-compatibility/2006" xmlns:r="http://schemas.openxmlformats.org/officeDocument/2006/relationships" xmlns:w="http://schemas.openxmlformats.org/wordprocessingml/2006/main" xmlns:w14="http://schemas.microsoft.com/office/word/2010/wordml" xmlns:w15="http://schemas.microsoft.com/office/word/2012/wordml" mc:Ignorable="w14 w15">
+<w:styles xmlns:mc="http://schemas.openxmlformats.org/markup-compatibility/2006" xmlns:r="http://schemas.openxmlformats.org/officeDocument/2006/relationships" xmlns:w="http://schemas.openxmlformats.org/wordprocessingml/2006/main" xmlns:w14="http://schemas.microsoft.com/office/word/2010/wordml" mc:Ignorable="w14">
   <w:docDefaults>
     <w:rPrDefault>
       <w:rPr>
@@ -1481,378 +1475,369 @@
       </w:pPr>
     </w:pPrDefault>
   </w:docDefaults>
-  <w:latentStyles w:defLockedState="0" w:defUIPriority="99" w:defSemiHidden="0" w:defUnhideWhenUsed="0" w:defQFormat="0" w:count="371">
-    <w:lsdException w:name="Normal" w:uiPriority="0" w:qFormat="1"/>
-    <w:lsdException w:name="heading 1" w:uiPriority="9" w:qFormat="1"/>
-    <w:lsdException w:name="heading 2" w:semiHidden="1" w:uiPriority="9" w:unhideWhenUsed="1" w:qFormat="1"/>
-    <w:lsdException w:name="heading 3" w:semiHidden="1" w:uiPriority="9" w:unhideWhenUsed="1" w:qFormat="1"/>
-    <w:lsdException w:name="heading 4" w:semiHidden="1" w:uiPriority="9" w:unhideWhenUsed="1" w:qFormat="1"/>
-    <w:lsdException w:name="heading 5" w:semiHidden="1" w:uiPriority="9" w:unhideWhenUsed="1" w:qFormat="1"/>
-    <w:lsdException w:name="heading 6" w:semiHidden="1" w:uiPriority="9" w:unhideWhenUsed="1" w:qFormat="1"/>
-    <w:lsdException w:name="heading 7" w:semiHidden="1" w:uiPriority="9" w:unhideWhenUsed="1" w:qFormat="1"/>
-    <w:lsdException w:name="heading 8" w:semiHidden="1" w:uiPriority="9" w:unhideWhenUsed="1" w:qFormat="1"/>
-    <w:lsdException w:name="heading 9" w:semiHidden="1" w:uiPriority="9" w:unhideWhenUsed="1" w:qFormat="1"/>
-    <w:lsdException w:name="index 1" w:semiHidden="1" w:unhideWhenUsed="1"/>
-    <w:lsdException w:name="index 2" w:semiHidden="1" w:unhideWhenUsed="1"/>
-    <w:lsdException w:name="index 3" w:semiHidden="1" w:unhideWhenUsed="1"/>
-    <w:lsdException w:name="index 4" w:semiHidden="1" w:unhideWhenUsed="1"/>
-    <w:lsdException w:name="index 5" w:semiHidden="1" w:unhideWhenUsed="1"/>
-    <w:lsdException w:name="index 6" w:semiHidden="1" w:unhideWhenUsed="1"/>
-    <w:lsdException w:name="index 7" w:semiHidden="1" w:unhideWhenUsed="1"/>
-    <w:lsdException w:name="index 8" w:semiHidden="1" w:unhideWhenUsed="1"/>
-    <w:lsdException w:name="index 9" w:semiHidden="1" w:unhideWhenUsed="1"/>
-    <w:lsdException w:name="toc 1" w:semiHidden="1" w:uiPriority="39" w:unhideWhenUsed="1"/>
-    <w:lsdException w:name="toc 2" w:semiHidden="1" w:uiPriority="39" w:unhideWhenUsed="1"/>
-    <w:lsdException w:name="toc 3" w:semiHidden="1" w:uiPriority="39" w:unhideWhenUsed="1"/>
-    <w:lsdException w:name="toc 4" w:semiHidden="1" w:uiPriority="39" w:unhideWhenUsed="1"/>
-    <w:lsdException w:name="toc 5" w:semiHidden="1" w:uiPriority="39" w:unhideWhenUsed="1"/>
-    <w:lsdException w:name="toc 6" w:semiHidden="1" w:uiPriority="39" w:unhideWhenUsed="1"/>
-    <w:lsdException w:name="toc 7" w:semiHidden="1" w:uiPriority="39" w:unhideWhenUsed="1"/>
-    <w:lsdException w:name="toc 8" w:semiHidden="1" w:uiPriority="39" w:unhideWhenUsed="1"/>
-    <w:lsdException w:name="toc 9" w:semiHidden="1" w:uiPriority="39" w:unhideWhenUsed="1"/>
-    <w:lsdException w:name="Normal Indent" w:semiHidden="1" w:unhideWhenUsed="1"/>
-    <w:lsdException w:name="footnote text" w:semiHidden="1" w:unhideWhenUsed="1"/>
-    <w:lsdException w:name="annotation text" w:semiHidden="1" w:unhideWhenUsed="1"/>
-    <w:lsdException w:name="header" w:semiHidden="1" w:unhideWhenUsed="1"/>
-    <w:lsdException w:name="footer" w:semiHidden="1" w:unhideWhenUsed="1"/>
-    <w:lsdException w:name="index heading" w:semiHidden="1" w:unhideWhenUsed="1"/>
-    <w:lsdException w:name="caption" w:semiHidden="1" w:uiPriority="35" w:unhideWhenUsed="1" w:qFormat="1"/>
-    <w:lsdException w:name="table of figures" w:semiHidden="1" w:unhideWhenUsed="1"/>
-    <w:lsdException w:name="envelope address" w:semiHidden="1" w:unhideWhenUsed="1"/>
-    <w:lsdException w:name="envelope return" w:semiHidden="1" w:unhideWhenUsed="1"/>
-    <w:lsdException w:name="footnote reference" w:semiHidden="1" w:unhideWhenUsed="1"/>
-    <w:lsdException w:name="annotation reference" w:semiHidden="1" w:unhideWhenUsed="1"/>
-    <w:lsdException w:name="line number" w:semiHidden="1" w:unhideWhenUsed="1"/>
-    <w:lsdException w:name="page number" w:semiHidden="1" w:unhideWhenUsed="1"/>
-    <w:lsdException w:name="endnote reference" w:semiHidden="1" w:unhideWhenUsed="1"/>
-    <w:lsdException w:name="endnote text" w:semiHidden="1" w:unhideWhenUsed="1"/>
-    <w:lsdException w:name="table of authorities" w:semiHidden="1" w:unhideWhenUsed="1"/>
-    <w:lsdException w:name="macro" w:semiHidden="1" w:unhideWhenUsed="1"/>
-    <w:lsdException w:name="toa heading" w:semiHidden="1" w:unhideWhenUsed="1"/>
-    <w:lsdException w:name="List" w:semiHidden="1" w:unhideWhenUsed="1"/>
-    <w:lsdException w:name="List Bullet" w:semiHidden="1" w:unhideWhenUsed="1"/>
-    <w:lsdException w:name="List Number" w:semiHidden="1" w:unhideWhenUsed="1"/>
-    <w:lsdException w:name="List 2" w:semiHidden="1" w:unhideWhenUsed="1"/>
-    <w:lsdException w:name="List 3" w:semiHidden="1" w:unhideWhenUsed="1"/>
-    <w:lsdException w:name="List 4" w:semiHidden="1" w:unhideWhenUsed="1"/>
-    <w:lsdException w:name="List 5" w:semiHidden="1" w:unhideWhenUsed="1"/>
-    <w:lsdException w:name="List Bullet 2" w:semiHidden="1" w:unhideWhenUsed="1"/>
-    <w:lsdException w:name="List Bullet 3" w:semiHidden="1" w:unhideWhenUsed="1"/>
-    <w:lsdException w:name="List Bullet 4" w:semiHidden="1" w:unhideWhenUsed="1"/>
-    <w:lsdException w:name="List Bullet 5" w:semiHidden="1" w:unhideWhenUsed="1"/>
-    <w:lsdException w:name="List Number 2" w:semiHidden="1" w:unhideWhenUsed="1"/>
-    <w:lsdException w:name="List Number 3" w:semiHidden="1" w:unhideWhenUsed="1"/>
-    <w:lsdException w:name="List Number 4" w:semiHidden="1" w:unhideWhenUsed="1"/>
-    <w:lsdException w:name="List Number 5" w:semiHidden="1" w:unhideWhenUsed="1"/>
-    <w:lsdException w:name="Title" w:uiPriority="10" w:qFormat="1"/>
-    <w:lsdException w:name="Closing" w:semiHidden="1" w:unhideWhenUsed="1"/>
-    <w:lsdException w:name="Signature" w:semiHidden="1" w:unhideWhenUsed="1"/>
-    <w:lsdException w:name="Default Paragraph Font" w:semiHidden="1" w:uiPriority="1" w:unhideWhenUsed="1"/>
-    <w:lsdException w:name="Body Text" w:semiHidden="1" w:unhideWhenUsed="1"/>
-    <w:lsdException w:name="Body Text Indent" w:semiHidden="1" w:unhideWhenUsed="1"/>
-    <w:lsdException w:name="List Continue" w:semiHidden="1" w:unhideWhenUsed="1"/>
-    <w:lsdException w:name="List Continue 2" w:semiHidden="1" w:unhideWhenUsed="1"/>
-    <w:lsdException w:name="List Continue 3" w:semiHidden="1" w:unhideWhenUsed="1"/>
-    <w:lsdException w:name="List Continue 4" w:semiHidden="1" w:unhideWhenUsed="1"/>
-    <w:lsdException w:name="List Continue 5" w:semiHidden="1" w:unhideWhenUsed="1"/>
-    <w:lsdException w:name="Message Header" w:semiHidden="1" w:unhideWhenUsed="1"/>
-    <w:lsdException w:name="Subtitle" w:uiPriority="11" w:qFormat="1"/>
-    <w:lsdException w:name="Salutation" w:semiHidden="1" w:unhideWhenUsed="1"/>
-    <w:lsdException w:name="Date" w:semiHidden="1" w:unhideWhenUsed="1"/>
-    <w:lsdException w:name="Body Text First Indent" w:semiHidden="1" w:unhideWhenUsed="1"/>
-    <w:lsdException w:name="Body Text First Indent 2" w:semiHidden="1" w:unhideWhenUsed="1"/>
-    <w:lsdException w:name="Note Heading" w:semiHidden="1" w:unhideWhenUsed="1"/>
-    <w:lsdException w:name="Body Text 2" w:semiHidden="1" w:unhideWhenUsed="1"/>
-    <w:lsdException w:name="Body Text 3" w:semiHidden="1" w:unhideWhenUsed="1"/>
-    <w:lsdException w:name="Body Text Indent 2" w:semiHidden="1" w:unhideWhenUsed="1"/>
-    <w:lsdException w:name="Body Text Indent 3" w:semiHidden="1" w:unhideWhenUsed="1"/>
-    <w:lsdException w:name="Block Text" w:semiHidden="1" w:unhideWhenUsed="1"/>
-    <w:lsdException w:name="Hyperlink" w:semiHidden="1" w:unhideWhenUsed="1"/>
-    <w:lsdException w:name="FollowedHyperlink" w:semiHidden="1" w:unhideWhenUsed="1"/>
-    <w:lsdException w:name="Strong" w:uiPriority="22" w:qFormat="1"/>
-    <w:lsdException w:name="Emphasis" w:uiPriority="20" w:qFormat="1"/>
-    <w:lsdException w:name="Document Map" w:semiHidden="1" w:unhideWhenUsed="1"/>
-    <w:lsdException w:name="Plain Text" w:semiHidden="1" w:unhideWhenUsed="1"/>
-    <w:lsdException w:name="E-mail Signature" w:semiHidden="1" w:unhideWhenUsed="1"/>
-    <w:lsdException w:name="HTML Top of Form" w:semiHidden="1" w:unhideWhenUsed="1"/>
-    <w:lsdException w:name="HTML Bottom of Form" w:semiHidden="1" w:unhideWhenUsed="1"/>
-    <w:lsdException w:name="Normal (Web)" w:semiHidden="1" w:unhideWhenUsed="1"/>
-    <w:lsdException w:name="HTML Acronym" w:semiHidden="1" w:unhideWhenUsed="1"/>
-    <w:lsdException w:name="HTML Address" w:semiHidden="1" w:unhideWhenUsed="1"/>
-    <w:lsdException w:name="HTML Cite" w:semiHidden="1" w:unhideWhenUsed="1"/>
-    <w:lsdException w:name="HTML Code" w:semiHidden="1" w:unhideWhenUsed="1"/>
-    <w:lsdException w:name="HTML Definition" w:semiHidden="1" w:unhideWhenUsed="1"/>
-    <w:lsdException w:name="HTML Keyboard" w:semiHidden="1" w:unhideWhenUsed="1"/>
-    <w:lsdException w:name="HTML Preformatted" w:semiHidden="1" w:unhideWhenUsed="1"/>
-    <w:lsdException w:name="HTML Sample" w:semiHidden="1" w:unhideWhenUsed="1"/>
-    <w:lsdException w:name="HTML Typewriter" w:semiHidden="1" w:unhideWhenUsed="1"/>
-    <w:lsdException w:name="HTML Variable" w:semiHidden="1" w:unhideWhenUsed="1"/>
-    <w:lsdException w:name="Normal Table" w:semiHidden="1" w:unhideWhenUsed="1"/>
-    <w:lsdException w:name="annotation subject" w:semiHidden="1" w:unhideWhenUsed="1"/>
-    <w:lsdException w:name="No List" w:semiHidden="1" w:unhideWhenUsed="1"/>
-    <w:lsdException w:name="Outline List 1" w:semiHidden="1" w:unhideWhenUsed="1"/>
-    <w:lsdException w:name="Outline List 2" w:semiHidden="1" w:unhideWhenUsed="1"/>
-    <w:lsdException w:name="Outline List 3" w:semiHidden="1" w:unhideWhenUsed="1"/>
-    <w:lsdException w:name="Table Simple 1" w:semiHidden="1" w:unhideWhenUsed="1"/>
-    <w:lsdException w:name="Table Simple 2" w:semiHidden="1" w:unhideWhenUsed="1"/>
-    <w:lsdException w:name="Table Simple 3" w:semiHidden="1" w:unhideWhenUsed="1"/>
-    <w:lsdException w:name="Table Classic 1" w:semiHidden="1" w:unhideWhenUsed="1"/>
-    <w:lsdException w:name="Table Classic 2" w:semiHidden="1" w:unhideWhenUsed="1"/>
-    <w:lsdException w:name="Table Classic 3" w:semiHidden="1" w:unhideWhenUsed="1"/>
-    <w:lsdException w:name="Table Classic 4" w:semiHidden="1" w:unhideWhenUsed="1"/>
-    <w:lsdException w:name="Table Colorful 1" w:semiHidden="1" w:unhideWhenUsed="1"/>
-    <w:lsdException w:name="Table Colorful 2" w:semiHidden="1" w:unhideWhenUsed="1"/>
-    <w:lsdException w:name="Table Colorful 3" w:semiHidden="1" w:unhideWhenUsed="1"/>
-    <w:lsdException w:name="Table Columns 1" w:semiHidden="1" w:unhideWhenUsed="1"/>
-    <w:lsdException w:name="Table Columns 2" w:semiHidden="1" w:unhideWhenUsed="1"/>
-    <w:lsdException w:name="Table Columns 3" w:semiHidden="1" w:unhideWhenUsed="1"/>
-    <w:lsdException w:name="Table Columns 4" w:semiHidden="1" w:unhideWhenUsed="1"/>
-    <w:lsdException w:name="Table Columns 5" w:semiHidden="1" w:unhideWhenUsed="1"/>
-    <w:lsdException w:name="Table Grid 1" w:semiHidden="1" w:unhideWhenUsed="1"/>
-    <w:lsdException w:name="Table Grid 2" w:semiHidden="1" w:unhideWhenUsed="1"/>
-    <w:lsdException w:name="Table Grid 3" w:semiHidden="1" w:unhideWhenUsed="1"/>
-    <w:lsdException w:name="Table Grid 4" w:semiHidden="1" w:unhideWhenUsed="1"/>
-    <w:lsdException w:name="Table Grid 5" w:semiHidden="1" w:unhideWhenUsed="1"/>
-    <w:lsdException w:name="Table Grid 6" w:semiHidden="1" w:unhideWhenUsed="1"/>
-    <w:lsdException w:name="Table Grid 7" w:semiHidden="1" w:unhideWhenUsed="1"/>
-    <w:lsdException w:name="Table Grid 8" w:semiHidden="1" w:unhideWhenUsed="1"/>
-    <w:lsdException w:name="Table List 1" w:semiHidden="1" w:unhideWhenUsed="1"/>
-    <w:lsdException w:name="Table List 2" w:semiHidden="1" w:unhideWhenUsed="1"/>
-    <w:lsdException w:name="Table List 3" w:semiHidden="1" w:unhideWhenUsed="1"/>
-    <w:lsdException w:name="Table List 4" w:semiHidden="1" w:unhideWhenUsed="1"/>
-    <w:lsdException w:name="Table List 5" w:semiHidden="1" w:unhideWhenUsed="1"/>
-    <w:lsdException w:name="Table List 6" w:semiHidden="1" w:unhideWhenUsed="1"/>
-    <w:lsdException w:name="Table List 7" w:semiHidden="1" w:unhideWhenUsed="1"/>
-    <w:lsdException w:name="Table List 8" w:semiHidden="1" w:unhideWhenUsed="1"/>
-    <w:lsdException w:name="Table 3D effects 1" w:semiHidden="1" w:unhideWhenUsed="1"/>
-    <w:lsdException w:name="Table 3D effects 2" w:semiHidden="1" w:unhideWhenUsed="1"/>
-    <w:lsdException w:name="Table 3D effects 3" w:semiHidden="1" w:unhideWhenUsed="1"/>
-    <w:lsdException w:name="Table Contemporary" w:semiHidden="1" w:unhideWhenUsed="1"/>
-    <w:lsdException w:name="Table Elegant" w:semiHidden="1" w:unhideWhenUsed="1"/>
-    <w:lsdException w:name="Table Professional" w:semiHidden="1" w:unhideWhenUsed="1"/>
-    <w:lsdException w:name="Table Subtle 1" w:semiHidden="1" w:unhideWhenUsed="1"/>
-    <w:lsdException w:name="Table Subtle 2" w:semiHidden="1" w:unhideWhenUsed="1"/>
-    <w:lsdException w:name="Table Web 1" w:semiHidden="1" w:unhideWhenUsed="1"/>
-    <w:lsdException w:name="Table Web 2" w:semiHidden="1" w:unhideWhenUsed="1"/>
-    <w:lsdException w:name="Table Web 3" w:semiHidden="1" w:unhideWhenUsed="1"/>
-    <w:lsdException w:name="Balloon Text" w:semiHidden="1" w:unhideWhenUsed="1"/>
-    <w:lsdException w:name="Table Grid" w:uiPriority="39"/>
-    <w:lsdException w:name="Table Theme" w:semiHidden="1" w:unhideWhenUsed="1"/>
-    <w:lsdException w:name="Placeholder Text" w:semiHidden="1"/>
-    <w:lsdException w:name="No Spacing" w:uiPriority="1" w:qFormat="1"/>
-    <w:lsdException w:name="Light Shading" w:uiPriority="60"/>
-    <w:lsdException w:name="Light List" w:uiPriority="61"/>
-    <w:lsdException w:name="Light Grid" w:uiPriority="62"/>
-    <w:lsdException w:name="Medium Shading 1" w:uiPriority="63"/>
-    <w:lsdException w:name="Medium Shading 2" w:uiPriority="64"/>
-    <w:lsdException w:name="Medium List 1" w:uiPriority="65"/>
-    <w:lsdException w:name="Medium List 2" w:uiPriority="66"/>
-    <w:lsdException w:name="Medium Grid 1" w:uiPriority="67"/>
-    <w:lsdException w:name="Medium Grid 2" w:uiPriority="68"/>
-    <w:lsdException w:name="Medium Grid 3" w:uiPriority="69"/>
-    <w:lsdException w:name="Dark List" w:uiPriority="70"/>
-    <w:lsdException w:name="Colorful Shading" w:uiPriority="71"/>
-    <w:lsdException w:name="Colorful List" w:uiPriority="72"/>
-    <w:lsdException w:name="Colorful Grid" w:uiPriority="73"/>
-    <w:lsdException w:name="Light Shading Accent 1" w:uiPriority="60"/>
-    <w:lsdException w:name="Light List Accent 1" w:uiPriority="61"/>
-    <w:lsdException w:name="Light Grid Accent 1" w:uiPriority="62"/>
-    <w:lsdException w:name="Medium Shading 1 Accent 1" w:uiPriority="63"/>
-    <w:lsdException w:name="Medium Shading 2 Accent 1" w:uiPriority="64"/>
-    <w:lsdException w:name="Medium List 1 Accent 1" w:uiPriority="65"/>
-    <w:lsdException w:name="Revision" w:semiHidden="1"/>
-    <w:lsdException w:name="List Paragraph" w:uiPriority="34" w:qFormat="1"/>
-    <w:lsdException w:name="Quote" w:uiPriority="29" w:qFormat="1"/>
-    <w:lsdException w:name="Intense Quote" w:uiPriority="30" w:qFormat="1"/>
-    <w:lsdException w:name="Medium List 2 Accent 1" w:uiPriority="66"/>
-    <w:lsdException w:name="Medium Grid 1 Accent 1" w:uiPriority="67"/>
-    <w:lsdException w:name="Medium Grid 2 Accent 1" w:uiPriority="68"/>
-    <w:lsdException w:name="Medium Grid 3 Accent 1" w:uiPriority="69"/>
-    <w:lsdException w:name="Dark List Accent 1" w:uiPriority="70"/>
-    <w:lsdException w:name="Colorful Shading Accent 1" w:uiPriority="71"/>
-    <w:lsdException w:name="Colorful List Accent 1" w:uiPriority="72"/>
-    <w:lsdException w:name="Colorful Grid Accent 1" w:uiPriority="73"/>
-    <w:lsdException w:name="Light Shading Accent 2" w:uiPriority="60"/>
-    <w:lsdException w:name="Light List Accent 2" w:uiPriority="61"/>
-    <w:lsdException w:name="Light Grid Accent 2" w:uiPriority="62"/>
-    <w:lsdException w:name="Medium Shading 1 Accent 2" w:uiPriority="63"/>
-    <w:lsdException w:name="Medium Shading 2 Accent 2" w:uiPriority="64"/>
-    <w:lsdException w:name="Medium List 1 Accent 2" w:uiPriority="65"/>
-    <w:lsdException w:name="Medium List 2 Accent 2" w:uiPriority="66"/>
-    <w:lsdException w:name="Medium Grid 1 Accent 2" w:uiPriority="67"/>
-    <w:lsdException w:name="Medium Grid 2 Accent 2" w:uiPriority="68"/>
-    <w:lsdException w:name="Medium Grid 3 Accent 2" w:uiPriority="69"/>
-    <w:lsdException w:name="Dark List Accent 2" w:uiPriority="70"/>
-    <w:lsdException w:name="Colorful Shading Accent 2" w:uiPriority="71"/>
-    <w:lsdException w:name="Colorful List Accent 2" w:uiPriority="72"/>
-    <w:lsdException w:name="Colorful Grid Accent 2" w:uiPriority="73"/>
-    <w:lsdException w:name="Light Shading Accent 3" w:uiPriority="60"/>
-    <w:lsdException w:name="Light List Accent 3" w:uiPriority="61"/>
-    <w:lsdException w:name="Light Grid Accent 3" w:uiPriority="62"/>
-    <w:lsdException w:name="Medium Shading 1 Accent 3" w:uiPriority="63"/>
-    <w:lsdException w:name="Medium Shading 2 Accent 3" w:uiPriority="64"/>
-    <w:lsdException w:name="Medium List 1 Accent 3" w:uiPriority="65"/>
-    <w:lsdException w:name="Medium List 2 Accent 3" w:uiPriority="66"/>
-    <w:lsdException w:name="Medium Grid 1 Accent 3" w:uiPriority="67"/>
-    <w:lsdException w:name="Medium Grid 2 Accent 3" w:uiPriority="68"/>
-    <w:lsdException w:name="Medium Grid 3 Accent 3" w:uiPriority="69"/>
-    <w:lsdException w:name="Dark List Accent 3" w:uiPriority="70"/>
-    <w:lsdException w:name="Colorful Shading Accent 3" w:uiPriority="71"/>
-    <w:lsdException w:name="Colorful List Accent 3" w:uiPriority="72"/>
-    <w:lsdException w:name="Colorful Grid Accent 3" w:uiPriority="73"/>
-    <w:lsdException w:name="Light Shading Accent 4" w:uiPriority="60"/>
-    <w:lsdException w:name="Light List Accent 4" w:uiPriority="61"/>
-    <w:lsdException w:name="Light Grid Accent 4" w:uiPriority="62"/>
-    <w:lsdException w:name="Medium Shading 1 Accent 4" w:uiPriority="63"/>
-    <w:lsdException w:name="Medium Shading 2 Accent 4" w:uiPriority="64"/>
-    <w:lsdException w:name="Medium List 1 Accent 4" w:uiPriority="65"/>
-    <w:lsdException w:name="Medium List 2 Accent 4" w:uiPriority="66"/>
-    <w:lsdException w:name="Medium Grid 1 Accent 4" w:uiPriority="67"/>
-    <w:lsdException w:name="Medium Grid 2 Accent 4" w:uiPriority="68"/>
-    <w:lsdException w:name="Medium Grid 3 Accent 4" w:uiPriority="69"/>
-    <w:lsdException w:name="Dark List Accent 4" w:uiPriority="70"/>
-    <w:lsdException w:name="Colorful Shading Accent 4" w:uiPriority="71"/>
-    <w:lsdException w:name="Colorful List Accent 4" w:uiPriority="72"/>
-    <w:lsdException w:name="Colorful Grid Accent 4" w:uiPriority="73"/>
-    <w:lsdException w:name="Light Shading Accent 5" w:uiPriority="60"/>
-    <w:lsdException w:name="Light List Accent 5" w:uiPriority="61"/>
-    <w:lsdException w:name="Light Grid Accent 5" w:uiPriority="62"/>
-    <w:lsdException w:name="Medium Shading 1 Accent 5" w:uiPriority="63"/>
-    <w:lsdException w:name="Medium Shading 2 Accent 5" w:uiPriority="64"/>
-    <w:lsdException w:name="Medium List 1 Accent 5" w:uiPriority="65"/>
-    <w:lsdException w:name="Medium List 2 Accent 5" w:uiPriority="66"/>
-    <w:lsdException w:name="Medium Grid 1 Accent 5" w:uiPriority="67"/>
-    <w:lsdException w:name="Medium Grid 2 Accent 5" w:uiPriority="68"/>
-    <w:lsdException w:name="Medium Grid 3 Accent 5" w:uiPriority="69"/>
-    <w:lsdException w:name="Dark List Accent 5" w:uiPriority="70"/>
-    <w:lsdException w:name="Colorful Shading Accent 5" w:uiPriority="71"/>
-    <w:lsdException w:name="Colorful List Accent 5" w:uiPriority="72"/>
-    <w:lsdException w:name="Colorful Grid Accent 5" w:uiPriority="73"/>
-    <w:lsdException w:name="Light Shading Accent 6" w:uiPriority="60"/>
-    <w:lsdException w:name="Light List Accent 6" w:uiPriority="61"/>
-    <w:lsdException w:name="Light Grid Accent 6" w:uiPriority="62"/>
-    <w:lsdException w:name="Medium Shading 1 Accent 6" w:uiPriority="63"/>
-    <w:lsdException w:name="Medium Shading 2 Accent 6" w:uiPriority="64"/>
-    <w:lsdException w:name="Medium List 1 Accent 6" w:uiPriority="65"/>
-    <w:lsdException w:name="Medium List 2 Accent 6" w:uiPriority="66"/>
-    <w:lsdException w:name="Medium Grid 1 Accent 6" w:uiPriority="67"/>
-    <w:lsdException w:name="Medium Grid 2 Accent 6" w:uiPriority="68"/>
-    <w:lsdException w:name="Medium Grid 3 Accent 6" w:uiPriority="69"/>
-    <w:lsdException w:name="Dark List Accent 6" w:uiPriority="70"/>
-    <w:lsdException w:name="Colorful Shading Accent 6" w:uiPriority="71"/>
-    <w:lsdException w:name="Colorful List Accent 6" w:uiPriority="72"/>
-    <w:lsdException w:name="Colorful Grid Accent 6" w:uiPriority="73"/>
-    <w:lsdException w:name="Subtle Emphasis" w:uiPriority="19" w:qFormat="1"/>
-    <w:lsdException w:name="Intense Emphasis" w:uiPriority="21" w:qFormat="1"/>
-    <w:lsdException w:name="Subtle Reference" w:uiPriority="31" w:qFormat="1"/>
-    <w:lsdException w:name="Intense Reference" w:uiPriority="32" w:qFormat="1"/>
-    <w:lsdException w:name="Book Title" w:uiPriority="33" w:qFormat="1"/>
-    <w:lsdException w:name="Bibliography" w:semiHidden="1" w:uiPriority="37" w:unhideWhenUsed="1"/>
-    <w:lsdException w:name="TOC Heading" w:semiHidden="1" w:uiPriority="39" w:unhideWhenUsed="1" w:qFormat="1"/>
-    <w:lsdException w:name="Plain Table 1" w:uiPriority="41"/>
-    <w:lsdException w:name="Plain Table 2" w:uiPriority="42"/>
-    <w:lsdException w:name="Plain Table 3" w:uiPriority="43"/>
-    <w:lsdException w:name="Plain Table 4" w:uiPriority="44"/>
-    <w:lsdException w:name="Plain Table 5" w:uiPriority="45"/>
-    <w:lsdException w:name="Grid Table Light" w:uiPriority="40"/>
-    <w:lsdException w:name="Grid Table 1 Light" w:uiPriority="46"/>
-    <w:lsdException w:name="Grid Table 2" w:uiPriority="47"/>
-    <w:lsdException w:name="Grid Table 3" w:uiPriority="48"/>
-    <w:lsdException w:name="Grid Table 4" w:uiPriority="49"/>
-    <w:lsdException w:name="Grid Table 5 Dark" w:uiPriority="50"/>
-    <w:lsdException w:name="Grid Table 6 Colorful" w:uiPriority="51"/>
-    <w:lsdException w:name="Grid Table 7 Colorful" w:uiPriority="52"/>
-    <w:lsdException w:name="Grid Table 1 Light Accent 1" w:uiPriority="46"/>
-    <w:lsdException w:name="Grid Table 2 Accent 1" w:uiPriority="47"/>
-    <w:lsdException w:name="Grid Table 3 Accent 1" w:uiPriority="48"/>
-    <w:lsdException w:name="Grid Table 4 Accent 1" w:uiPriority="49"/>
-    <w:lsdException w:name="Grid Table 5 Dark Accent 1" w:uiPriority="50"/>
-    <w:lsdException w:name="Grid Table 6 Colorful Accent 1" w:uiPriority="51"/>
-    <w:lsdException w:name="Grid Table 7 Colorful Accent 1" w:uiPriority="52"/>
-    <w:lsdException w:name="Grid Table 1 Light Accent 2" w:uiPriority="46"/>
-    <w:lsdException w:name="Grid Table 2 Accent 2" w:uiPriority="47"/>
-    <w:lsdException w:name="Grid Table 3 Accent 2" w:uiPriority="48"/>
-    <w:lsdException w:name="Grid Table 4 Accent 2" w:uiPriority="49"/>
-    <w:lsdException w:name="Grid Table 5 Dark Accent 2" w:uiPriority="50"/>
-    <w:lsdException w:name="Grid Table 6 Colorful Accent 2" w:uiPriority="51"/>
-    <w:lsdException w:name="Grid Table 7 Colorful Accent 2" w:uiPriority="52"/>
-    <w:lsdException w:name="Grid Table 1 Light Accent 3" w:uiPriority="46"/>
-    <w:lsdException w:name="Grid Table 2 Accent 3" w:uiPriority="47"/>
-    <w:lsdException w:name="Grid Table 3 Accent 3" w:uiPriority="48"/>
-    <w:lsdException w:name="Grid Table 4 Accent 3" w:uiPriority="49"/>
-    <w:lsdException w:name="Grid Table 5 Dark Accent 3" w:uiPriority="50"/>
-    <w:lsdException w:name="Grid Table 6 Colorful Accent 3" w:uiPriority="51"/>
-    <w:lsdException w:name="Grid Table 7 Colorful Accent 3" w:uiPriority="52"/>
-    <w:lsdException w:name="Grid Table 1 Light Accent 4" w:uiPriority="46"/>
-    <w:lsdException w:name="Grid Table 2 Accent 4" w:uiPriority="47"/>
-    <w:lsdException w:name="Grid Table 3 Accent 4" w:uiPriority="48"/>
-    <w:lsdException w:name="Grid Table 4 Accent 4" w:uiPriority="49"/>
-    <w:lsdException w:name="Grid Table 5 Dark Accent 4" w:uiPriority="50"/>
-    <w:lsdException w:name="Grid Table 6 Colorful Accent 4" w:uiPriority="51"/>
-    <w:lsdException w:name="Grid Table 7 Colorful Accent 4" w:uiPriority="52"/>
-    <w:lsdException w:name="Grid Table 1 Light Accent 5" w:uiPriority="46"/>
-    <w:lsdException w:name="Grid Table 2 Accent 5" w:uiPriority="47"/>
-    <w:lsdException w:name="Grid Table 3 Accent 5" w:uiPriority="48"/>
-    <w:lsdException w:name="Grid Table 4 Accent 5" w:uiPriority="49"/>
-    <w:lsdException w:name="Grid Table 5 Dark Accent 5" w:uiPriority="50"/>
-    <w:lsdException w:name="Grid Table 6 Colorful Accent 5" w:uiPriority="51"/>
-    <w:lsdException w:name="Grid Table 7 Colorful Accent 5" w:uiPriority="52"/>
-    <w:lsdException w:name="Grid Table 1 Light Accent 6" w:uiPriority="46"/>
-    <w:lsdException w:name="Grid Table 2 Accent 6" w:uiPriority="47"/>
-    <w:lsdException w:name="Grid Table 3 Accent 6" w:uiPriority="48"/>
-    <w:lsdException w:name="Grid Table 4 Accent 6" w:uiPriority="49"/>
-    <w:lsdException w:name="Grid Table 5 Dark Accent 6" w:uiPriority="50"/>
-    <w:lsdException w:name="Grid Table 6 Colorful Accent 6" w:uiPriority="51"/>
-    <w:lsdException w:name="Grid Table 7 Colorful Accent 6" w:uiPriority="52"/>
-    <w:lsdException w:name="List Table 1 Light" w:uiPriority="46"/>
-    <w:lsdException w:name="List Table 2" w:uiPriority="47"/>
-    <w:lsdException w:name="List Table 3" w:uiPriority="48"/>
-    <w:lsdException w:name="List Table 4" w:uiPriority="49"/>
-    <w:lsdException w:name="List Table 5 Dark" w:uiPriority="50"/>
-    <w:lsdException w:name="List Table 6 Colorful" w:uiPriority="51"/>
-    <w:lsdException w:name="List Table 7 Colorful" w:uiPriority="52"/>
-    <w:lsdException w:name="List Table 1 Light Accent 1" w:uiPriority="46"/>
-    <w:lsdException w:name="List Table 2 Accent 1" w:uiPriority="47"/>
-    <w:lsdException w:name="List Table 3 Accent 1" w:uiPriority="48"/>
-    <w:lsdException w:name="List Table 4 Accent 1" w:uiPriority="49"/>
-    <w:lsdException w:name="List Table 5 Dark Accent 1" w:uiPriority="50"/>
-    <w:lsdException w:name="List Table 6 Colorful Accent 1" w:uiPriority="51"/>
-    <w:lsdException w:name="List Table 7 Colorful Accent 1" w:uiPriority="52"/>
-    <w:lsdException w:name="List Table 1 Light Accent 2" w:uiPriority="46"/>
-    <w:lsdException w:name="List Table 2 Accent 2" w:uiPriority="47"/>
-    <w:lsdException w:name="List Table 3 Accent 2" w:uiPriority="48"/>
-    <w:lsdException w:name="List Table 4 Accent 2" w:uiPriority="49"/>
-    <w:lsdException w:name="List Table 5 Dark Accent 2" w:uiPriority="50"/>
-    <w:lsdException w:name="List Table 6 Colorful Accent 2" w:uiPriority="51"/>
-    <w:lsdException w:name="List Table 7 Colorful Accent 2" w:uiPriority="52"/>
-    <w:lsdException w:name="List Table 1 Light Accent 3" w:uiPriority="46"/>
-    <w:lsdException w:name="List Table 2 Accent 3" w:uiPriority="47"/>
-    <w:lsdException w:name="List Table 3 Accent 3" w:uiPriority="48"/>
-    <w:lsdException w:name="List Table 4 Accent 3" w:uiPriority="49"/>
-    <w:lsdException w:name="List Table 5 Dark Accent 3" w:uiPriority="50"/>
-    <w:lsdException w:name="List Table 6 Colorful Accent 3" w:uiPriority="51"/>
-    <w:lsdException w:name="List Table 7 Colorful Accent 3" w:uiPriority="52"/>
-    <w:lsdException w:name="List Table 1 Light Accent 4" w:uiPriority="46"/>
-    <w:lsdException w:name="List Table 2 Accent 4" w:uiPriority="47"/>
-    <w:lsdException w:name="List Table 3 Accent 4" w:uiPriority="48"/>
-    <w:lsdException w:name="List Table 4 Accent 4" w:uiPriority="49"/>
-    <w:lsdException w:name="List Table 5 Dark Accent 4" w:uiPriority="50"/>
-    <w:lsdException w:name="List Table 6 Colorful Accent 4" w:uiPriority="51"/>
-    <w:lsdException w:name="List Table 7 Colorful Accent 4" w:uiPriority="52"/>
-    <w:lsdException w:name="List Table 1 Light Accent 5" w:uiPriority="46"/>
-    <w:lsdException w:name="List Table 2 Accent 5" w:uiPriority="47"/>
-    <w:lsdException w:name="List Table 3 Accent 5" w:uiPriority="48"/>
-    <w:lsdException w:name="List Table 4 Accent 5" w:uiPriority="49"/>
-    <w:lsdException w:name="List Table 5 Dark Accent 5" w:uiPriority="50"/>
-    <w:lsdException w:name="List Table 6 Colorful Accent 5" w:uiPriority="51"/>
-    <w:lsdException w:name="List Table 7 Colorful Accent 5" w:uiPriority="52"/>
-    <w:lsdException w:name="List Table 1 Light Accent 6" w:uiPriority="46"/>
-    <w:lsdException w:name="List Table 2 Accent 6" w:uiPriority="47"/>
-    <w:lsdException w:name="List Table 3 Accent 6" w:uiPriority="48"/>
-    <w:lsdException w:name="List Table 4 Accent 6" w:uiPriority="49"/>
-    <w:lsdException w:name="List Table 5 Dark Accent 6" w:uiPriority="50"/>
-    <w:lsdException w:name="List Table 6 Colorful Accent 6" w:uiPriority="51"/>
-    <w:lsdException w:name="List Table 7 Colorful Accent 6" w:uiPriority="52"/>
+  <w:latentStyles w:defLockedState="0" w:defUIPriority="99" w:defSemiHidden="1" w:defUnhideWhenUsed="1" w:defQFormat="0" w:count="267">
+    <w:lsdException w:name="Normal" w:semiHidden="0" w:uiPriority="0" w:unhideWhenUsed="0" w:qFormat="1"/>
+    <w:lsdException w:name="heading 1" w:semiHidden="0" w:uiPriority="9" w:unhideWhenUsed="0" w:qFormat="1"/>
+    <w:lsdException w:name="heading 2" w:uiPriority="9" w:qFormat="1"/>
+    <w:lsdException w:name="heading 3" w:uiPriority="9" w:qFormat="1"/>
+    <w:lsdException w:name="heading 4" w:uiPriority="9" w:qFormat="1"/>
+    <w:lsdException w:name="heading 5" w:uiPriority="9" w:qFormat="1"/>
+    <w:lsdException w:name="heading 6" w:uiPriority="9" w:qFormat="1"/>
+    <w:lsdException w:name="heading 7" w:uiPriority="9" w:qFormat="1"/>
+    <w:lsdException w:name="heading 8" w:uiPriority="9" w:qFormat="1"/>
+    <w:lsdException w:name="heading 9" w:uiPriority="9" w:qFormat="1"/>
+    <w:lsdException w:name="toc 1" w:uiPriority="39"/>
+    <w:lsdException w:name="toc 2" w:uiPriority="39"/>
+    <w:lsdException w:name="toc 3" w:uiPriority="39"/>
+    <w:lsdException w:name="toc 4" w:uiPriority="39"/>
+    <w:lsdException w:name="toc 5" w:uiPriority="39"/>
+    <w:lsdException w:name="toc 6" w:uiPriority="39"/>
+    <w:lsdException w:name="toc 7" w:uiPriority="39"/>
+    <w:lsdException w:name="toc 8" w:uiPriority="39"/>
+    <w:lsdException w:name="toc 9" w:uiPriority="39"/>
+    <w:lsdException w:name="caption" w:uiPriority="35" w:qFormat="1"/>
+    <w:lsdException w:name="Title" w:semiHidden="0" w:uiPriority="10" w:unhideWhenUsed="0" w:qFormat="1"/>
+    <w:lsdException w:name="Default Paragraph Font" w:uiPriority="1"/>
+    <w:lsdException w:name="Subtitle" w:semiHidden="0" w:uiPriority="11" w:unhideWhenUsed="0" w:qFormat="1"/>
+    <w:lsdException w:name="Strong" w:semiHidden="0" w:uiPriority="22" w:unhideWhenUsed="0" w:qFormat="1"/>
+    <w:lsdException w:name="Emphasis" w:semiHidden="0" w:uiPriority="20" w:unhideWhenUsed="0" w:qFormat="1"/>
+    <w:lsdException w:name="Table Grid" w:semiHidden="0" w:uiPriority="39" w:unhideWhenUsed="0"/>
+    <w:lsdException w:name="Placeholder Text" w:unhideWhenUsed="0"/>
+    <w:lsdException w:name="No Spacing" w:semiHidden="0" w:uiPriority="1" w:unhideWhenUsed="0" w:qFormat="1"/>
+    <w:lsdException w:name="Light Shading" w:semiHidden="0" w:uiPriority="60" w:unhideWhenUsed="0"/>
+    <w:lsdException w:name="Light List" w:semiHidden="0" w:uiPriority="61" w:unhideWhenUsed="0"/>
+    <w:lsdException w:name="Light Grid" w:semiHidden="0" w:uiPriority="62" w:unhideWhenUsed="0"/>
+    <w:lsdException w:name="Medium Shading 1" w:semiHidden="0" w:uiPriority="63" w:unhideWhenUsed="0"/>
+    <w:lsdException w:name="Medium Shading 2" w:semiHidden="0" w:uiPriority="64" w:unhideWhenUsed="0"/>
+    <w:lsdException w:name="Medium List 1" w:semiHidden="0" w:uiPriority="65" w:unhideWhenUsed="0"/>
+    <w:lsdException w:name="Medium List 2" w:semiHidden="0" w:uiPriority="66" w:unhideWhenUsed="0"/>
+    <w:lsdException w:name="Medium Grid 1" w:semiHidden="0" w:uiPriority="67" w:unhideWhenUsed="0"/>
+    <w:lsdException w:name="Medium Grid 2" w:semiHidden="0" w:uiPriority="68" w:unhideWhenUsed="0"/>
+    <w:lsdException w:name="Medium Grid 3" w:semiHidden="0" w:uiPriority="69" w:unhideWhenUsed="0"/>
+    <w:lsdException w:name="Dark List" w:semiHidden="0" w:uiPriority="70" w:unhideWhenUsed="0"/>
+    <w:lsdException w:name="Colorful Shading" w:semiHidden="0" w:uiPriority="71" w:unhideWhenUsed="0"/>
+    <w:lsdException w:name="Colorful List" w:semiHidden="0" w:uiPriority="72" w:unhideWhenUsed="0"/>
+    <w:lsdException w:name="Colorful Grid" w:semiHidden="0" w:uiPriority="73" w:unhideWhenUsed="0"/>
+    <w:lsdException w:name="Light Shading Accent 1" w:semiHidden="0" w:uiPriority="60" w:unhideWhenUsed="0"/>
+    <w:lsdException w:name="Light List Accent 1" w:semiHidden="0" w:uiPriority="61" w:unhideWhenUsed="0"/>
+    <w:lsdException w:name="Light Grid Accent 1" w:semiHidden="0" w:uiPriority="62" w:unhideWhenUsed="0"/>
+    <w:lsdException w:name="Medium Shading 1 Accent 1" w:semiHidden="0" w:uiPriority="63" w:unhideWhenUsed="0"/>
+    <w:lsdException w:name="Medium Shading 2 Accent 1" w:semiHidden="0" w:uiPriority="64" w:unhideWhenUsed="0"/>
+    <w:lsdException w:name="Medium List 1 Accent 1" w:semiHidden="0" w:uiPriority="65" w:unhideWhenUsed="0"/>
+    <w:lsdException w:name="Revision" w:unhideWhenUsed="0"/>
+    <w:lsdException w:name="List Paragraph" w:semiHidden="0" w:uiPriority="34" w:unhideWhenUsed="0" w:qFormat="1"/>
+    <w:lsdException w:name="Quote" w:semiHidden="0" w:uiPriority="29" w:unhideWhenUsed="0" w:qFormat="1"/>
+    <w:lsdException w:name="Intense Quote" w:semiHidden="0" w:uiPriority="30" w:unhideWhenUsed="0" w:qFormat="1"/>
+    <w:lsdException w:name="Medium List 2 Accent 1" w:semiHidden="0" w:uiPriority="66" w:unhideWhenUsed="0"/>
+    <w:lsdException w:name="Medium Grid 1 Accent 1" w:semiHidden="0" w:uiPriority="67" w:unhideWhenUsed="0"/>
+    <w:lsdException w:name="Medium Grid 2 Accent 1" w:semiHidden="0" w:uiPriority="68" w:unhideWhenUsed="0"/>
+    <w:lsdException w:name="Medium Grid 3 Accent 1" w:semiHidden="0" w:uiPriority="69" w:unhideWhenUsed="0"/>
+    <w:lsdException w:name="Dark List Accent 1" w:semiHidden="0" w:uiPriority="70" w:unhideWhenUsed="0"/>
+    <w:lsdException w:name="Colorful Shading Accent 1" w:semiHidden="0" w:uiPriority="71" w:unhideWhenUsed="0"/>
+    <w:lsdException w:name="Colorful List Accent 1" w:semiHidden="0" w:uiPriority="72" w:unhideWhenUsed="0"/>
+    <w:lsdException w:name="Colorful Grid Accent 1" w:semiHidden="0" w:uiPriority="73" w:unhideWhenUsed="0"/>
+    <w:lsdException w:name="Light Shading Accent 2" w:semiHidden="0" w:uiPriority="60" w:unhideWhenUsed="0"/>
+    <w:lsdException w:name="Light List Accent 2" w:semiHidden="0" w:uiPriority="61" w:unhideWhenUsed="0"/>
+    <w:lsdException w:name="Light Grid Accent 2" w:semiHidden="0" w:uiPriority="62" w:unhideWhenUsed="0"/>
+    <w:lsdException w:name="Medium Shading 1 Accent 2" w:semiHidden="0" w:uiPriority="63" w:unhideWhenUsed="0"/>
+    <w:lsdException w:name="Medium Shading 2 Accent 2" w:semiHidden="0" w:uiPriority="64" w:unhideWhenUsed="0"/>
+    <w:lsdException w:name="Medium List 1 Accent 2" w:semiHidden="0" w:uiPriority="65" w:unhideWhenUsed="0"/>
+    <w:lsdException w:name="Medium List 2 Accent 2" w:semiHidden="0" w:uiPriority="66" w:unhideWhenUsed="0"/>
+    <w:lsdException w:name="Medium Grid 1 Accent 2" w:semiHidden="0" w:uiPriority="67" w:unhideWhenUsed="0"/>
+    <w:lsdException w:name="Medium Grid 2 Accent 2" w:semiHidden="0" w:uiPriority="68" w:unhideWhenUsed="0"/>
+    <w:lsdException w:name="Medium Grid 3 Accent 2" w:semiHidden="0" w:uiPriority="69" w:unhideWhenUsed="0"/>
+    <w:lsdException w:name="Dark List Accent 2" w:semiHidden="0" w:uiPriority="70" w:unhideWhenUsed="0"/>
+    <w:lsdException w:name="Colorful Shading Accent 2" w:semiHidden="0" w:uiPriority="71" w:unhideWhenUsed="0"/>
+    <w:lsdException w:name="Colorful List Accent 2" w:semiHidden="0" w:uiPriority="72" w:unhideWhenUsed="0"/>
+    <w:lsdException w:name="Colorful Grid Accent 2" w:semiHidden="0" w:uiPriority="73" w:unhideWhenUsed="0"/>
+    <w:lsdException w:name="Light Shading Accent 3" w:semiHidden="0" w:uiPriority="60" w:unhideWhenUsed="0"/>
+    <w:lsdException w:name="Light List Accent 3" w:semiHidden="0" w:uiPriority="61" w:unhideWhenUsed="0"/>
+    <w:lsdException w:name="Light Grid Accent 3" w:semiHidden="0" w:uiPriority="62" w:unhideWhenUsed="0"/>
+    <w:lsdException w:name="Medium Shading 1 Accent 3" w:semiHidden="0" w:uiPriority="63" w:unhideWhenUsed="0"/>
+    <w:lsdException w:name="Medium Shading 2 Accent 3" w:semiHidden="0" w:uiPriority="64" w:unhideWhenUsed="0"/>
+    <w:lsdException w:name="Medium List 1 Accent 3" w:semiHidden="0" w:uiPriority="65" w:unhideWhenUsed="0"/>
+    <w:lsdException w:name="Medium List 2 Accent 3" w:semiHidden="0" w:uiPriority="66" w:unhideWhenUsed="0"/>
+    <w:lsdException w:name="Medium Grid 1 Accent 3" w:semiHidden="0" w:uiPriority="67" w:unhideWhenUsed="0"/>
+    <w:lsdException w:name="Medium Grid 2 Accent 3" w:semiHidden="0" w:uiPriority="68" w:unhideWhenUsed="0"/>
+    <w:lsdException w:name="Medium Grid 3 Accent 3" w:semiHidden="0" w:uiPriority="69" w:unhideWhenUsed="0"/>
+    <w:lsdException w:name="Dark List Accent 3" w:semiHidden="0" w:uiPriority="70" w:unhideWhenUsed="0"/>
+    <w:lsdException w:name="Colorful Shading Accent 3" w:semiHidden="0" w:uiPriority="71" w:unhideWhenUsed="0"/>
+    <w:lsdException w:name="Colorful List Accent 3" w:semiHidden="0" w:uiPriority="72" w:unhideWhenUsed="0"/>
+    <w:lsdException w:name="Colorful Grid Accent 3" w:semiHidden="0" w:uiPriority="73" w:unhideWhenUsed="0"/>
+    <w:lsdException w:name="Light Shading Accent 4" w:semiHidden="0" w:uiPriority="60" w:unhideWhenUsed="0"/>
+    <w:lsdException w:name="Light List Accent 4" w:semiHidden="0" w:uiPriority="61" w:unhideWhenUsed="0"/>
+    <w:lsdException w:name="Light Grid Accent 4" w:semiHidden="0" w:uiPriority="62" w:unhideWhenUsed="0"/>
+    <w:lsdException w:name="Medium Shading 1 Accent 4" w:semiHidden="0" w:uiPriority="63" w:unhideWhenUsed="0"/>
+    <w:lsdException w:name="Medium Shading 2 Accent 4" w:semiHidden="0" w:uiPriority="64" w:unhideWhenUsed="0"/>
+    <w:lsdException w:name="Medium List 1 Accent 4" w:semiHidden="0" w:uiPriority="65" w:unhideWhenUsed="0"/>
+    <w:lsdException w:name="Medium List 2 Accent 4" w:semiHidden="0" w:uiPriority="66" w:unhideWhenUsed="0"/>
+    <w:lsdException w:name="Medium Grid 1 Accent 4" w:semiHidden="0" w:uiPriority="67" w:unhideWhenUsed="0"/>
+    <w:lsdException w:name="Medium Grid 2 Accent 4" w:semiHidden="0" w:uiPriority="68" w:unhideWhenUsed="0"/>
+    <w:lsdException w:name="Medium Grid 3 Accent 4" w:semiHidden="0" w:uiPriority="69" w:unhideWhenUsed="0"/>
+    <w:lsdException w:name="Dark List Accent 4" w:semiHidden="0" w:uiPriority="70" w:unhideWhenUsed="0"/>
+    <w:lsdException w:name="Colorful Shading Accent 4" w:semiHidden="0" w:uiPriority="71" w:unhideWhenUsed="0"/>
+    <w:lsdException w:name="Colorful List Accent 4" w:semiHidden="0" w:uiPriority="72" w:unhideWhenUsed="0"/>
+    <w:lsdException w:name="Colorful Grid Accent 4" w:semiHidden="0" w:uiPriority="73" w:unhideWhenUsed="0"/>
+    <w:lsdException w:name="Light Shading Accent 5" w:semiHidden="0" w:uiPriority="60" w:unhideWhenUsed="0"/>
+    <w:lsdException w:name="Light List Accent 5" w:semiHidden="0" w:uiPriority="61" w:unhideWhenUsed="0"/>
+    <w:lsdException w:name="Light Grid Accent 5" w:semiHidden="0" w:uiPriority="62" w:unhideWhenUsed="0"/>
+    <w:lsdException w:name="Medium Shading 1 Accent 5" w:semiHidden="0" w:uiPriority="63" w:unhideWhenUsed="0"/>
+    <w:lsdException w:name="Medium Shading 2 Accent 5" w:semiHidden="0" w:uiPriority="64" w:unhideWhenUsed="0"/>
+    <w:lsdException w:name="Medium List 1 Accent 5" w:semiHidden="0" w:uiPriority="65" w:unhideWhenUsed="0"/>
+    <w:lsdException w:name="Medium List 2 Accent 5" w:semiHidden="0" w:uiPriority="66" w:unhideWhenUsed="0"/>
+    <w:lsdException w:name="Medium Grid 1 Accent 5" w:semiHidden="0" w:uiPriority="67" w:unhideWhenUsed="0"/>
+    <w:lsdException w:name="Medium Grid 2 Accent 5" w:semiHidden="0" w:uiPriority="68" w:unhideWhenUsed="0"/>
+    <w:lsdException w:name="Medium Grid 3 Accent 5" w:semiHidden="0" w:uiPriority="69" w:unhideWhenUsed="0"/>
+    <w:lsdException w:name="Dark List Accent 5" w:semiHidden="0" w:uiPriority="70" w:unhideWhenUsed="0"/>
+    <w:lsdException w:name="Colorful Shading Accent 5" w:semiHidden="0" w:uiPriority="71" w:unhideWhenUsed="0"/>
+    <w:lsdException w:name="Colorful List Accent 5" w:semiHidden="0" w:uiPriority="72" w:unhideWhenUsed="0"/>
+    <w:lsdException w:name="Colorful Grid Accent 5" w:semiHidden="0" w:uiPriority="73" w:unhideWhenUsed="0"/>
+    <w:lsdException w:name="Light Shading Accent 6" w:semiHidden="0" w:uiPriority="60" w:unhideWhenUsed="0"/>
+    <w:lsdException w:name="Light List Accent 6" w:semiHidden="0" w:uiPriority="61" w:unhideWhenUsed="0"/>
+    <w:lsdException w:name="Light Grid Accent 6" w:semiHidden="0" w:uiPriority="62" w:unhideWhenUsed="0"/>
+    <w:lsdException w:name="Medium Shading 1 Accent 6" w:semiHidden="0" w:uiPriority="63" w:unhideWhenUsed="0"/>
+    <w:lsdException w:name="Medium Shading 2 Accent 6" w:semiHidden="0" w:uiPriority="64" w:unhideWhenUsed="0"/>
+    <w:lsdException w:name="Medium List 1 Accent 6" w:semiHidden="0" w:uiPriority="65" w:unhideWhenUsed="0"/>
+    <w:lsdException w:name="Medium List 2 Accent 6" w:semiHidden="0" w:uiPriority="66" w:unhideWhenUsed="0"/>
+    <w:lsdException w:name="Medium Grid 1 Accent 6" w:semiHidden="0" w:uiPriority="67" w:unhideWhenUsed="0"/>
+    <w:lsdException w:name="Medium Grid 2 Accent 6" w:semiHidden="0" w:uiPriority="68" w:unhideWhenUsed="0"/>
+    <w:lsdException w:name="Medium Grid 3 Accent 6" w:semiHidden="0" w:uiPriority="69" w:unhideWhenUsed="0"/>
+    <w:lsdException w:name="Dark List Accent 6" w:semiHidden="0" w:uiPriority="70" w:unhideWhenUsed="0"/>
+    <w:lsdException w:name="Colorful Shading Accent 6" w:semiHidden="0" w:uiPriority="71" w:unhideWhenUsed="0"/>
+    <w:lsdException w:name="Colorful List Accent 6" w:semiHidden="0" w:uiPriority="72" w:unhideWhenUsed="0"/>
+    <w:lsdException w:name="Colorful Grid Accent 6" w:semiHidden="0" w:uiPriority="73" w:unhideWhenUsed="0"/>
+    <w:lsdException w:name="Subtle Emphasis" w:semiHidden="0" w:uiPriority="19" w:unhideWhenUsed="0" w:qFormat="1"/>
+    <w:lsdException w:name="Intense Emphasis" w:semiHidden="0" w:uiPriority="21" w:unhideWhenUsed="0" w:qFormat="1"/>
+    <w:lsdException w:name="Subtle Reference" w:semiHidden="0" w:uiPriority="31" w:unhideWhenUsed="0" w:qFormat="1"/>
+    <w:lsdException w:name="Intense Reference" w:semiHidden="0" w:uiPriority="32" w:unhideWhenUsed="0" w:qFormat="1"/>
+    <w:lsdException w:name="Book Title" w:semiHidden="0" w:uiPriority="33" w:unhideWhenUsed="0" w:qFormat="1"/>
+    <w:lsdException w:name="Bibliography" w:uiPriority="37"/>
+    <w:lsdException w:name="TOC Heading" w:uiPriority="39" w:qFormat="1"/>
+  </w:latentStyles>
+  <w:style w:type="paragraph" w:default="1" w:styleId="Normal">
+    <w:name w:val="Normal"/>
+    <w:qFormat/>
+  </w:style>
+  <w:style w:type="character" w:default="1" w:styleId="DefaultParagraphFont">
+    <w:name w:val="Default Paragraph Font"/>
+    <w:uiPriority w:val="1"/>
+    <w:semiHidden/>
+    <w:unhideWhenUsed/>
+  </w:style>
+  <w:style w:type="table" w:default="1" w:styleId="TableNormal">
+    <w:name w:val="Normal Table"/>
+    <w:uiPriority w:val="99"/>
+    <w:semiHidden/>
+    <w:unhideWhenUsed/>
+    <w:tblPr>
+      <w:tblInd w:w="0" w:type="dxa"/>
+      <w:tblCellMar>
+        <w:top w:w="0" w:type="dxa"/>
+        <w:left w:w="108" w:type="dxa"/>
+        <w:bottom w:w="0" w:type="dxa"/>
+        <w:right w:w="108" w:type="dxa"/>
+      </w:tblCellMar>
+    </w:tblPr>
+  </w:style>
+  <w:style w:type="numbering" w:default="1" w:styleId="NoList">
+    <w:name w:val="No List"/>
+    <w:uiPriority w:val="99"/>
+    <w:semiHidden/>
+    <w:unhideWhenUsed/>
+  </w:style>
+  <w:style w:type="table" w:styleId="TableGrid">
+    <w:name w:val="Table Grid"/>
+    <w:basedOn w:val="TableNormal"/>
+    <w:uiPriority w:val="39"/>
+    <w:rsid w:val="00F114E7"/>
+    <w:pPr>
+      <w:spacing w:after="0" w:line="240" w:lineRule="auto"/>
+    </w:pPr>
+    <w:tblPr>
+      <w:tblBorders>
+        <w:top w:val="single" w:sz="4" w:space="0" w:color="auto"/>
+        <w:left w:val="single" w:sz="4" w:space="0" w:color="auto"/>
+        <w:bottom w:val="single" w:sz="4" w:space="0" w:color="auto"/>
+        <w:right w:val="single" w:sz="4" w:space="0" w:color="auto"/>
+        <w:insideH w:val="single" w:sz="4" w:space="0" w:color="auto"/>
+        <w:insideV w:val="single" w:sz="4" w:space="0" w:color="auto"/>
+      </w:tblBorders>
+    </w:tblPr>
+  </w:style>
+  <w:style w:type="paragraph" w:styleId="NormalWeb">
+    <w:name w:val="Normal (Web)"/>
+    <w:basedOn w:val="Normal"/>
+    <w:uiPriority w:val="99"/>
+    <w:semiHidden/>
+    <w:unhideWhenUsed/>
+    <w:rsid w:val="00F114E7"/>
+    <w:pPr>
+      <w:spacing w:before="100" w:beforeAutospacing="1" w:after="100" w:afterAutospacing="1" w:line="240" w:lineRule="auto"/>
+    </w:pPr>
+    <w:rPr>
+      <w:rFonts w:ascii="Times New Roman" w:eastAsia="Times New Roman" w:hAnsi="Times New Roman" w:cs="Times New Roman"/>
+      <w:sz w:val="24"/>
+      <w:szCs w:val="24"/>
+    </w:rPr>
+  </w:style>
+</w:styles>
+</file>
+
+<file path=word/stylesWithEffects.xml><?xml version="1.0" encoding="utf-8"?>
+<w:styles xmlns:wpc="http://schemas.microsoft.com/office/word/2010/wordprocessingCanvas" xmlns:mc="http://schemas.openxmlformats.org/markup-compatibility/2006" xmlns:o="urn:schemas-microsoft-com:office:office" xmlns:r="http://schemas.openxmlformats.org/officeDocument/2006/relationships" xmlns:m="http://schemas.openxmlformats.org/officeDocument/2006/math" xmlns:v="urn:schemas-microsoft-com:vml" xmlns:wp14="http://schemas.microsoft.com/office/word/2010/wordprocessingDrawing" xmlns:wp="http://schemas.openxmlformats.org/drawingml/2006/wordprocessingDrawing" xmlns:w10="urn:schemas-microsoft-com:office:word" xmlns:w="http://schemas.openxmlformats.org/wordprocessingml/2006/main" xmlns:w14="http://schemas.microsoft.com/office/word/2010/wordml" xmlns:wpg="http://schemas.microsoft.com/office/word/2010/wordprocessingGroup" xmlns:wpi="http://schemas.microsoft.com/office/word/2010/wordprocessingInk" xmlns:wne="http://schemas.microsoft.com/office/word/2006/wordml" xmlns:wps="http://schemas.microsoft.com/office/word/2010/wordprocessingShape" mc:Ignorable="w14 wp14">
+  <w:docDefaults>
+    <w:rPrDefault>
+      <w:rPr>
+        <w:rFonts w:asciiTheme="minorHAnsi" w:eastAsiaTheme="minorHAnsi" w:hAnsiTheme="minorHAnsi" w:cstheme="minorBidi"/>
+        <w:sz w:val="22"/>
+        <w:szCs w:val="22"/>
+        <w:lang w:val="en-US" w:eastAsia="en-US" w:bidi="ar-SA"/>
+      </w:rPr>
+    </w:rPrDefault>
+    <w:pPrDefault>
+      <w:pPr>
+        <w:spacing w:after="160" w:line="259" w:lineRule="auto"/>
+      </w:pPr>
+    </w:pPrDefault>
+  </w:docDefaults>
+  <w:latentStyles w:defLockedState="0" w:defUIPriority="99" w:defSemiHidden="1" w:defUnhideWhenUsed="1" w:defQFormat="0" w:count="267">
+    <w:lsdException w:name="Normal" w:semiHidden="0" w:uiPriority="0" w:unhideWhenUsed="0" w:qFormat="1"/>
+    <w:lsdException w:name="heading 1" w:semiHidden="0" w:uiPriority="9" w:unhideWhenUsed="0" w:qFormat="1"/>
+    <w:lsdException w:name="heading 2" w:uiPriority="9" w:qFormat="1"/>
+    <w:lsdException w:name="heading 3" w:uiPriority="9" w:qFormat="1"/>
+    <w:lsdException w:name="heading 4" w:uiPriority="9" w:qFormat="1"/>
+    <w:lsdException w:name="heading 5" w:uiPriority="9" w:qFormat="1"/>
+    <w:lsdException w:name="heading 6" w:uiPriority="9" w:qFormat="1"/>
+    <w:lsdException w:name="heading 7" w:uiPriority="9" w:qFormat="1"/>
+    <w:lsdException w:name="heading 8" w:uiPriority="9" w:qFormat="1"/>
+    <w:lsdException w:name="heading 9" w:uiPriority="9" w:qFormat="1"/>
+    <w:lsdException w:name="toc 1" w:uiPriority="39"/>
+    <w:lsdException w:name="toc 2" w:uiPriority="39"/>
+    <w:lsdException w:name="toc 3" w:uiPriority="39"/>
+    <w:lsdException w:name="toc 4" w:uiPriority="39"/>
+    <w:lsdException w:name="toc 5" w:uiPriority="39"/>
+    <w:lsdException w:name="toc 6" w:uiPriority="39"/>
+    <w:lsdException w:name="toc 7" w:uiPriority="39"/>
+    <w:lsdException w:name="toc 8" w:uiPriority="39"/>
+    <w:lsdException w:name="toc 9" w:uiPriority="39"/>
+    <w:lsdException w:name="caption" w:uiPriority="35" w:qFormat="1"/>
+    <w:lsdException w:name="Title" w:semiHidden="0" w:uiPriority="10" w:unhideWhenUsed="0" w:qFormat="1"/>
+    <w:lsdException w:name="Default Paragraph Font" w:uiPriority="1"/>
+    <w:lsdException w:name="Subtitle" w:semiHidden="0" w:uiPriority="11" w:unhideWhenUsed="0" w:qFormat="1"/>
+    <w:lsdException w:name="Strong" w:semiHidden="0" w:uiPriority="22" w:unhideWhenUsed="0" w:qFormat="1"/>
+    <w:lsdException w:name="Emphasis" w:semiHidden="0" w:uiPriority="20" w:unhideWhenUsed="0" w:qFormat="1"/>
+    <w:lsdException w:name="Table Grid" w:semiHidden="0" w:uiPriority="39" w:unhideWhenUsed="0"/>
+    <w:lsdException w:name="Placeholder Text" w:unhideWhenUsed="0"/>
+    <w:lsdException w:name="No Spacing" w:semiHidden="0" w:uiPriority="1" w:unhideWhenUsed="0" w:qFormat="1"/>
+    <w:lsdException w:name="Light Shading" w:semiHidden="0" w:uiPriority="60" w:unhideWhenUsed="0"/>
+    <w:lsdException w:name="Light List" w:semiHidden="0" w:uiPriority="61" w:unhideWhenUsed="0"/>
+    <w:lsdException w:name="Light Grid" w:semiHidden="0" w:uiPriority="62" w:unhideWhenUsed="0"/>
+    <w:lsdException w:name="Medium Shading 1" w:semiHidden="0" w:uiPriority="63" w:unhideWhenUsed="0"/>
+    <w:lsdException w:name="Medium Shading 2" w:semiHidden="0" w:uiPriority="64" w:unhideWhenUsed="0"/>
+    <w:lsdException w:name="Medium List 1" w:semiHidden="0" w:uiPriority="65" w:unhideWhenUsed="0"/>
+    <w:lsdException w:name="Medium List 2" w:semiHidden="0" w:uiPriority="66" w:unhideWhenUsed="0"/>
+    <w:lsdException w:name="Medium Grid 1" w:semiHidden="0" w:uiPriority="67" w:unhideWhenUsed="0"/>
+    <w:lsdException w:name="Medium Grid 2" w:semiHidden="0" w:uiPriority="68" w:unhideWhenUsed="0"/>
+    <w:lsdException w:name="Medium Grid 3" w:semiHidden="0" w:uiPriority="69" w:unhideWhenUsed="0"/>
+    <w:lsdException w:name="Dark List" w:semiHidden="0" w:uiPriority="70" w:unhideWhenUsed="0"/>
+    <w:lsdException w:name="Colorful Shading" w:semiHidden="0" w:uiPriority="71" w:unhideWhenUsed="0"/>
+    <w:lsdException w:name="Colorful List" w:semiHidden="0" w:uiPriority="72" w:unhideWhenUsed="0"/>
+    <w:lsdException w:name="Colorful Grid" w:semiHidden="0" w:uiPriority="73" w:unhideWhenUsed="0"/>
+    <w:lsdException w:name="Light Shading Accent 1" w:semiHidden="0" w:uiPriority="60" w:unhideWhenUsed="0"/>
+    <w:lsdException w:name="Light List Accent 1" w:semiHidden="0" w:uiPriority="61" w:unhideWhenUsed="0"/>
+    <w:lsdException w:name="Light Grid Accent 1" w:semiHidden="0" w:uiPriority="62" w:unhideWhenUsed="0"/>
+    <w:lsdException w:name="Medium Shading 1 Accent 1" w:semiHidden="0" w:uiPriority="63" w:unhideWhenUsed="0"/>
+    <w:lsdException w:name="Medium Shading 2 Accent 1" w:semiHidden="0" w:uiPriority="64" w:unhideWhenUsed="0"/>
+    <w:lsdException w:name="Medium List 1 Accent 1" w:semiHidden="0" w:uiPriority="65" w:unhideWhenUsed="0"/>
+    <w:lsdException w:name="Revision" w:unhideWhenUsed="0"/>
+    <w:lsdException w:name="List Paragraph" w:semiHidden="0" w:uiPriority="34" w:unhideWhenUsed="0" w:qFormat="1"/>
+    <w:lsdException w:name="Quote" w:semiHidden="0" w:uiPriority="29" w:unhideWhenUsed="0" w:qFormat="1"/>
+    <w:lsdException w:name="Intense Quote" w:semiHidden="0" w:uiPriority="30" w:unhideWhenUsed="0" w:qFormat="1"/>
+    <w:lsdException w:name="Medium List 2 Accent 1" w:semiHidden="0" w:uiPriority="66" w:unhideWhenUsed="0"/>
+    <w:lsdException w:name="Medium Grid 1 Accent 1" w:semiHidden="0" w:uiPriority="67" w:unhideWhenUsed="0"/>
+    <w:lsdException w:name="Medium Grid 2 Accent 1" w:semiHidden="0" w:uiPriority="68" w:unhideWhenUsed="0"/>
+    <w:lsdException w:name="Medium Grid 3 Accent 1" w:semiHidden="0" w:uiPriority="69" w:unhideWhenUsed="0"/>
+    <w:lsdException w:name="Dark List Accent 1" w:semiHidden="0" w:uiPriority="70" w:unhideWhenUsed="0"/>
+    <w:lsdException w:name="Colorful Shading Accent 1" w:semiHidden="0" w:uiPriority="71" w:unhideWhenUsed="0"/>
+    <w:lsdException w:name="Colorful List Accent 1" w:semiHidden="0" w:uiPriority="72" w:unhideWhenUsed="0"/>
+    <w:lsdException w:name="Colorful Grid Accent 1" w:semiHidden="0" w:uiPriority="73" w:unhideWhenUsed="0"/>
+    <w:lsdException w:name="Light Shading Accent 2" w:semiHidden="0" w:uiPriority="60" w:unhideWhenUsed="0"/>
+    <w:lsdException w:name="Light List Accent 2" w:semiHidden="0" w:uiPriority="61" w:unhideWhenUsed="0"/>
+    <w:lsdException w:name="Light Grid Accent 2" w:semiHidden="0" w:uiPriority="62" w:unhideWhenUsed="0"/>
+    <w:lsdException w:name="Medium Shading 1 Accent 2" w:semiHidden="0" w:uiPriority="63" w:unhideWhenUsed="0"/>
+    <w:lsdException w:name="Medium Shading 2 Accent 2" w:semiHidden="0" w:uiPriority="64" w:unhideWhenUsed="0"/>
+    <w:lsdException w:name="Medium List 1 Accent 2" w:semiHidden="0" w:uiPriority="65" w:unhideWhenUsed="0"/>
+    <w:lsdException w:name="Medium List 2 Accent 2" w:semiHidden="0" w:uiPriority="66" w:unhideWhenUsed="0"/>
+    <w:lsdException w:name="Medium Grid 1 Accent 2" w:semiHidden="0" w:uiPriority="67" w:unhideWhenUsed="0"/>
+    <w:lsdException w:name="Medium Grid 2 Accent 2" w:semiHidden="0" w:uiPriority="68" w:unhideWhenUsed="0"/>
+    <w:lsdException w:name="Medium Grid 3 Accent 2" w:semiHidden="0" w:uiPriority="69" w:unhideWhenUsed="0"/>
+    <w:lsdException w:name="Dark List Accent 2" w:semiHidden="0" w:uiPriority="70" w:unhideWhenUsed="0"/>
+    <w:lsdException w:name="Colorful Shading Accent 2" w:semiHidden="0" w:uiPriority="71" w:unhideWhenUsed="0"/>
+    <w:lsdException w:name="Colorful List Accent 2" w:semiHidden="0" w:uiPriority="72" w:unhideWhenUsed="0"/>
+    <w:lsdException w:name="Colorful Grid Accent 2" w:semiHidden="0" w:uiPriority="73" w:unhideWhenUsed="0"/>
+    <w:lsdException w:name="Light Shading Accent 3" w:semiHidden="0" w:uiPriority="60" w:unhideWhenUsed="0"/>
+    <w:lsdException w:name="Light List Accent 3" w:semiHidden="0" w:uiPriority="61" w:unhideWhenUsed="0"/>
+    <w:lsdException w:name="Light Grid Accent 3" w:semiHidden="0" w:uiPriority="62" w:unhideWhenUsed="0"/>
+    <w:lsdException w:name="Medium Shading 1 Accent 3" w:semiHidden="0" w:uiPriority="63" w:unhideWhenUsed="0"/>
+    <w:lsdException w:name="Medium Shading 2 Accent 3" w:semiHidden="0" w:uiPriority="64" w:unhideWhenUsed="0"/>
+    <w:lsdException w:name="Medium List 1 Accent 3" w:semiHidden="0" w:uiPriority="65" w:unhideWhenUsed="0"/>
+    <w:lsdException w:name="Medium List 2 Accent 3" w:semiHidden="0" w:uiPriority="66" w:unhideWhenUsed="0"/>
+    <w:lsdException w:name="Medium Grid 1 Accent 3" w:semiHidden="0" w:uiPriority="67" w:unhideWhenUsed="0"/>
+    <w:lsdException w:name="Medium Grid 2 Accent 3" w:semiHidden="0" w:uiPriority="68" w:unhideWhenUsed="0"/>
+    <w:lsdException w:name="Medium Grid 3 Accent 3" w:semiHidden="0" w:uiPriority="69" w:unhideWhenUsed="0"/>
+    <w:lsdException w:name="Dark List Accent 3" w:semiHidden="0" w:uiPriority="70" w:unhideWhenUsed="0"/>
+    <w:lsdException w:name="Colorful Shading Accent 3" w:semiHidden="0" w:uiPriority="71" w:unhideWhenUsed="0"/>
+    <w:lsdException w:name="Colorful List Accent 3" w:semiHidden="0" w:uiPriority="72" w:unhideWhenUsed="0"/>
+    <w:lsdException w:name="Colorful Grid Accent 3" w:semiHidden="0" w:uiPriority="73" w:unhideWhenUsed="0"/>
+    <w:lsdException w:name="Light Shading Accent 4" w:semiHidden="0" w:uiPriority="60" w:unhideWhenUsed="0"/>
+    <w:lsdException w:name="Light List Accent 4" w:semiHidden="0" w:uiPriority="61" w:unhideWhenUsed="0"/>
+    <w:lsdException w:name="Light Grid Accent 4" w:semiHidden="0" w:uiPriority="62" w:unhideWhenUsed="0"/>
+    <w:lsdException w:name="Medium Shading 1 Accent 4" w:semiHidden="0" w:uiPriority="63" w:unhideWhenUsed="0"/>
+    <w:lsdException w:name="Medium Shading 2 Accent 4" w:semiHidden="0" w:uiPriority="64" w:unhideWhenUsed="0"/>
+    <w:lsdException w:name="Medium List 1 Accent 4" w:semiHidden="0" w:uiPriority="65" w:unhideWhenUsed="0"/>
+    <w:lsdException w:name="Medium List 2 Accent 4" w:semiHidden="0" w:uiPriority="66" w:unhideWhenUsed="0"/>
+    <w:lsdException w:name="Medium Grid 1 Accent 4" w:semiHidden="0" w:uiPriority="67" w:unhideWhenUsed="0"/>
+    <w:lsdException w:name="Medium Grid 2 Accent 4" w:semiHidden="0" w:uiPriority="68" w:unhideWhenUsed="0"/>
+    <w:lsdException w:name="Medium Grid 3 Accent 4" w:semiHidden="0" w:uiPriority="69" w:unhideWhenUsed="0"/>
+    <w:lsdException w:name="Dark List Accent 4" w:semiHidden="0" w:uiPriority="70" w:unhideWhenUsed="0"/>
+    <w:lsdException w:name="Colorful Shading Accent 4" w:semiHidden="0" w:uiPriority="71" w:unhideWhenUsed="0"/>
+    <w:lsdException w:name="Colorful List Accent 4" w:semiHidden="0" w:uiPriority="72" w:unhideWhenUsed="0"/>
+    <w:lsdException w:name="Colorful Grid Accent 4" w:semiHidden="0" w:uiPriority="73" w:unhideWhenUsed="0"/>
+    <w:lsdException w:name="Light Shading Accent 5" w:semiHidden="0" w:uiPriority="60" w:unhideWhenUsed="0"/>
+    <w:lsdException w:name="Light List Accent 5" w:semiHidden="0" w:uiPriority="61" w:unhideWhenUsed="0"/>
+    <w:lsdException w:name="Light Grid Accent 5" w:semiHidden="0" w:uiPriority="62" w:unhideWhenUsed="0"/>
+    <w:lsdException w:name="Medium Shading 1 Accent 5" w:semiHidden="0" w:uiPriority="63" w:unhideWhenUsed="0"/>
+    <w:lsdException w:name="Medium Shading 2 Accent 5" w:semiHidden="0" w:uiPriority="64" w:unhideWhenUsed="0"/>
+    <w:lsdException w:name="Medium List 1 Accent 5" w:semiHidden="0" w:uiPriority="65" w:unhideWhenUsed="0"/>
+    <w:lsdException w:name="Medium List 2 Accent 5" w:semiHidden="0" w:uiPriority="66" w:unhideWhenUsed="0"/>
+    <w:lsdException w:name="Medium Grid 1 Accent 5" w:semiHidden="0" w:uiPriority="67" w:unhideWhenUsed="0"/>
+    <w:lsdException w:name="Medium Grid 2 Accent 5" w:semiHidden="0" w:uiPriority="68" w:unhideWhenUsed="0"/>
+    <w:lsdException w:name="Medium Grid 3 Accent 5" w:semiHidden="0" w:uiPriority="69" w:unhideWhenUsed="0"/>
+    <w:lsdException w:name="Dark List Accent 5" w:semiHidden="0" w:uiPriority="70" w:unhideWhenUsed="0"/>
+    <w:lsdException w:name="Colorful Shading Accent 5" w:semiHidden="0" w:uiPriority="71" w:unhideWhenUsed="0"/>
+    <w:lsdException w:name="Colorful List Accent 5" w:semiHidden="0" w:uiPriority="72" w:unhideWhenUsed="0"/>
+    <w:lsdException w:name="Colorful Grid Accent 5" w:semiHidden="0" w:uiPriority="73" w:unhideWhenUsed="0"/>
+    <w:lsdException w:name="Light Shading Accent 6" w:semiHidden="0" w:uiPriority="60" w:unhideWhenUsed="0"/>
+    <w:lsdException w:name="Light List Accent 6" w:semiHidden="0" w:uiPriority="61" w:unhideWhenUsed="0"/>
+    <w:lsdException w:name="Light Grid Accent 6" w:semiHidden="0" w:uiPriority="62" w:unhideWhenUsed="0"/>
+    <w:lsdException w:name="Medium Shading 1 Accent 6" w:semiHidden="0" w:uiPriority="63" w:unhideWhenUsed="0"/>
+    <w:lsdException w:name="Medium Shading 2 Accent 6" w:semiHidden="0" w:uiPriority="64" w:unhideWhenUsed="0"/>
+    <w:lsdException w:name="Medium List 1 Accent 6" w:semiHidden="0" w:uiPriority="65" w:unhideWhenUsed="0"/>
+    <w:lsdException w:name="Medium List 2 Accent 6" w:semiHidden="0" w:uiPriority="66" w:unhideWhenUsed="0"/>
+    <w:lsdException w:name="Medium Grid 1 Accent 6" w:semiHidden="0" w:uiPriority="67" w:unhideWhenUsed="0"/>
+    <w:lsdException w:name="Medium Grid 2 Accent 6" w:semiHidden="0" w:uiPriority="68" w:unhideWhenUsed="0"/>
+    <w:lsdException w:name="Medium Grid 3 Accent 6" w:semiHidden="0" w:uiPriority="69" w:unhideWhenUsed="0"/>
+    <w:lsdException w:name="Dark List Accent 6" w:semiHidden="0" w:uiPriority="70" w:unhideWhenUsed="0"/>
+    <w:lsdException w:name="Colorful Shading Accent 6" w:semiHidden="0" w:uiPriority="71" w:unhideWhenUsed="0"/>
+    <w:lsdException w:name="Colorful List Accent 6" w:semiHidden="0" w:uiPriority="72" w:unhideWhenUsed="0"/>
+    <w:lsdException w:name="Colorful Grid Accent 6" w:semiHidden="0" w:uiPriority="73" w:unhideWhenUsed="0"/>
+    <w:lsdException w:name="Subtle Emphasis" w:semiHidden="0" w:uiPriority="19" w:unhideWhenUsed="0" w:qFormat="1"/>
+    <w:lsdException w:name="Intense Emphasis" w:semiHidden="0" w:uiPriority="21" w:unhideWhenUsed="0" w:qFormat="1"/>
+    <w:lsdException w:name="Subtle Reference" w:semiHidden="0" w:uiPriority="31" w:unhideWhenUsed="0" w:qFormat="1"/>
+    <w:lsdException w:name="Intense Reference" w:semiHidden="0" w:uiPriority="32" w:unhideWhenUsed="0" w:qFormat="1"/>
+    <w:lsdException w:name="Book Title" w:semiHidden="0" w:uiPriority="33" w:unhideWhenUsed="0" w:qFormat="1"/>
+    <w:lsdException w:name="Bibliography" w:uiPriority="37"/>
+    <w:lsdException w:name="TOC Heading" w:uiPriority="39" w:qFormat="1"/>
   </w:latentStyles>
   <w:style w:type="paragraph" w:default="1" w:styleId="Normal">
     <w:name w:val="Normal"/>
@@ -2178,7 +2163,7 @@
   <a:extraClrSchemeLst/>
   <a:extLst>
     <a:ext uri="{05A4C25C-085E-4340-85A3-A5531E510DB2}">
-      <thm15:themeFamily xmlns:thm15="http://schemas.microsoft.com/office/thememl/2012/main" name="Office Theme" id="{62F939B6-93AF-4DB8-9C6B-D6C7DFDC589F}" vid="{4A3C46E8-61CC-4603-A589-7422A47A8E4A}"/>
+      <thm15:themeFamily xmlns:thm15="http://schemas.microsoft.com/office/thememl/2012/main" xmlns="" name="Office Theme" id="{62F939B6-93AF-4DB8-9C6B-D6C7DFDC589F}" vid="{4A3C46E8-61CC-4603-A589-7422A47A8E4A}"/>
     </a:ext>
   </a:extLst>
 </a:theme>

</xml_diff>